<commit_message>
have Brian's code partially filling dotstar matrix from BLE image xfer
</commit_message>
<xml_diff>
--- a/IoT_Capstone-IvanBoyd.docx
+++ b/IoT_Capstone-IvanBoyd.docx
@@ -317,7 +317,23 @@
           <w:sz w:val="24"/>
           <w:szCs w:val="24"/>
         </w:rPr>
-        <w:t xml:space="preserve">a venue for individuals to present a </w:t>
+        <w:t xml:space="preserve">a venue for individuals to </w:t>
+      </w:r>
+      <w:r>
+        <w:rPr>
+          <w:rFonts w:ascii="inherit" w:eastAsia="Times New Roman" w:hAnsi="inherit" w:cs="Times New Roman"/>
+          <w:sz w:val="24"/>
+          <w:szCs w:val="24"/>
+        </w:rPr>
+        <w:t xml:space="preserve">bilocate or </w:t>
+      </w:r>
+      <w:r>
+        <w:rPr>
+          <w:rFonts w:ascii="inherit" w:eastAsia="Times New Roman" w:hAnsi="inherit" w:cs="Times New Roman"/>
+          <w:sz w:val="24"/>
+          <w:szCs w:val="24"/>
+        </w:rPr>
+        <w:t xml:space="preserve">present a </w:t>
       </w:r>
       <w:r>
         <w:rPr>
@@ -1468,7 +1484,52 @@
     </w:p>
     <w:p>
       <w:pPr>
+        <w:shd w:val="clear" w:color="auto" w:fill="FFFFFF"/>
+        <w:spacing w:after="0" w:line="240" w:lineRule="auto"/>
+        <w:rPr>
+          <w:rFonts w:ascii="inherit" w:eastAsia="Times New Roman" w:hAnsi="inherit" w:cs="Times New Roman"/>
+          <w:sz w:val="24"/>
+          <w:szCs w:val="24"/>
+        </w:rPr>
+      </w:pPr>
+    </w:p>
+    <w:p>
+      <w:pPr>
+        <w:shd w:val="clear" w:color="auto" w:fill="FFFFFF"/>
+        <w:spacing w:after="0" w:line="240" w:lineRule="auto"/>
+        <w:rPr>
+          <w:rFonts w:ascii="inherit" w:eastAsia="Times New Roman" w:hAnsi="inherit" w:cs="Times New Roman"/>
+          <w:sz w:val="24"/>
+          <w:szCs w:val="24"/>
+        </w:rPr>
+      </w:pPr>
+    </w:p>
+    <w:p>
+      <w:pPr>
+        <w:shd w:val="clear" w:color="auto" w:fill="FFFFFF"/>
+        <w:spacing w:after="0" w:line="240" w:lineRule="auto"/>
+        <w:rPr>
+          <w:rFonts w:ascii="inherit" w:eastAsia="Times New Roman" w:hAnsi="inherit" w:cs="Times New Roman"/>
+          <w:sz w:val="24"/>
+          <w:szCs w:val="24"/>
+        </w:rPr>
+      </w:pPr>
+      <w:r>
+        <w:rPr>
+          <w:rFonts w:ascii="inherit" w:eastAsia="Times New Roman" w:hAnsi="inherit" w:cs="Times New Roman"/>
+          <w:sz w:val="24"/>
+          <w:szCs w:val="24"/>
+        </w:rPr>
+        <w:t>Documentation:</w:t>
+      </w:r>
+    </w:p>
+    <w:p>
+      <w:pPr>
         <w:pStyle w:val="ListParagraph"/>
+        <w:numPr>
+          <w:ilvl w:val="0"/>
+          <w:numId w:val="2"/>
+        </w:numPr>
         <w:shd w:val="clear" w:color="auto" w:fill="FFFFFF"/>
         <w:spacing w:after="0" w:line="240" w:lineRule="auto"/>
         <w:rPr>
@@ -1477,8 +1538,2331 @@
           <w:szCs w:val="24"/>
         </w:rPr>
       </w:pPr>
-    </w:p>
-    <w:p/>
+      <w:r>
+        <w:rPr>
+          <w:rFonts w:ascii="inherit" w:eastAsia="Times New Roman" w:hAnsi="inherit" w:cs="Times New Roman"/>
+          <w:sz w:val="24"/>
+          <w:szCs w:val="24"/>
+        </w:rPr>
+        <w:t xml:space="preserve">Lidar code working: </w:t>
+      </w:r>
+      <w:r>
+        <w:rPr>
+          <w:rFonts w:ascii="inherit" w:eastAsia="Times New Roman" w:hAnsi="inherit" w:cs="Times New Roman"/>
+          <w:sz w:val="24"/>
+          <w:szCs w:val="24"/>
+        </w:rPr>
+        <w:t>YouTwo-V4LED_I2C_Lidar.ino</w:t>
+      </w:r>
+    </w:p>
+    <w:p>
+      <w:pPr>
+        <w:pStyle w:val="ListParagraph"/>
+        <w:numPr>
+          <w:ilvl w:val="1"/>
+          <w:numId w:val="2"/>
+        </w:numPr>
+        <w:shd w:val="clear" w:color="auto" w:fill="FFFFFF"/>
+        <w:spacing w:after="0" w:line="240" w:lineRule="auto"/>
+        <w:rPr>
+          <w:rFonts w:ascii="inherit" w:eastAsia="Times New Roman" w:hAnsi="inherit" w:cs="Times New Roman"/>
+          <w:sz w:val="24"/>
+          <w:szCs w:val="24"/>
+        </w:rPr>
+      </w:pPr>
+      <w:r>
+        <w:rPr>
+          <w:rFonts w:ascii="inherit" w:eastAsia="Times New Roman" w:hAnsi="inherit" w:cs="Times New Roman"/>
+          <w:sz w:val="24"/>
+          <w:szCs w:val="24"/>
+        </w:rPr>
+        <w:t xml:space="preserve">Provides distance in millimeters in time increments set with </w:t>
+      </w:r>
+      <w:proofErr w:type="gramStart"/>
+      <w:r>
+        <w:rPr>
+          <w:rFonts w:ascii="inherit" w:eastAsia="Times New Roman" w:hAnsi="inherit" w:cs="Times New Roman"/>
+          <w:sz w:val="24"/>
+          <w:szCs w:val="24"/>
+        </w:rPr>
+        <w:t>delay(</w:t>
+      </w:r>
+      <w:proofErr w:type="gramEnd"/>
+      <w:r>
+        <w:rPr>
+          <w:rFonts w:ascii="inherit" w:eastAsia="Times New Roman" w:hAnsi="inherit" w:cs="Times New Roman"/>
+          <w:sz w:val="24"/>
+          <w:szCs w:val="24"/>
+        </w:rPr>
+        <w:t>) function, for now.</w:t>
+      </w:r>
+    </w:p>
+    <w:p>
+      <w:pPr>
+        <w:shd w:val="clear" w:color="auto" w:fill="FFFFFF"/>
+        <w:spacing w:after="0" w:line="240" w:lineRule="auto"/>
+        <w:rPr>
+          <w:rFonts w:ascii="inherit" w:eastAsia="Times New Roman" w:hAnsi="inherit" w:cs="Times New Roman"/>
+          <w:sz w:val="24"/>
+          <w:szCs w:val="24"/>
+        </w:rPr>
+      </w:pPr>
+    </w:p>
+    <w:p>
+      <w:pPr>
+        <w:shd w:val="clear" w:color="auto" w:fill="FFFFFF"/>
+        <w:spacing w:after="0" w:line="240" w:lineRule="auto"/>
+        <w:rPr>
+          <w:rFonts w:ascii="inherit" w:eastAsia="Times New Roman" w:hAnsi="inherit" w:cs="Times New Roman"/>
+          <w:sz w:val="24"/>
+          <w:szCs w:val="24"/>
+        </w:rPr>
+      </w:pPr>
+    </w:p>
+    <w:p>
+      <w:pPr>
+        <w:shd w:val="clear" w:color="auto" w:fill="FFFFFF"/>
+        <w:spacing w:after="0" w:line="240" w:lineRule="auto"/>
+        <w:rPr>
+          <w:rFonts w:ascii="inherit" w:eastAsia="Times New Roman" w:hAnsi="inherit" w:cs="Times New Roman"/>
+          <w:sz w:val="24"/>
+          <w:szCs w:val="24"/>
+        </w:rPr>
+      </w:pPr>
+    </w:p>
+    <w:p>
+      <w:pPr>
+        <w:shd w:val="clear" w:color="auto" w:fill="FFFFFF"/>
+        <w:spacing w:after="0" w:line="240" w:lineRule="auto"/>
+        <w:rPr>
+          <w:rFonts w:ascii="inherit" w:eastAsia="Times New Roman" w:hAnsi="inherit" w:cs="Times New Roman"/>
+          <w:sz w:val="24"/>
+          <w:szCs w:val="24"/>
+        </w:rPr>
+      </w:pPr>
+      <w:r>
+        <w:rPr>
+          <w:rFonts w:ascii="inherit" w:eastAsia="Times New Roman" w:hAnsi="inherit" w:cs="Times New Roman"/>
+          <w:sz w:val="24"/>
+          <w:szCs w:val="24"/>
+        </w:rPr>
+        <w:t>Research:</w:t>
+      </w:r>
+    </w:p>
+    <w:p>
+      <w:pPr>
+        <w:shd w:val="clear" w:color="auto" w:fill="FFFFFF"/>
+        <w:spacing w:after="0" w:line="240" w:lineRule="auto"/>
+        <w:rPr>
+          <w:rFonts w:ascii="inherit" w:eastAsia="Times New Roman" w:hAnsi="inherit" w:cs="Times New Roman"/>
+          <w:sz w:val="24"/>
+          <w:szCs w:val="24"/>
+        </w:rPr>
+      </w:pPr>
+      <w:hyperlink r:id="rId6" w:history="1">
+        <w:r>
+          <w:rPr>
+            <w:rStyle w:val="Hyperlink"/>
+          </w:rPr>
+          <w:t>Getting started with the Garmin (</w:t>
+        </w:r>
+        <w:proofErr w:type="spellStart"/>
+        <w:r>
+          <w:rPr>
+            <w:rStyle w:val="Hyperlink"/>
+          </w:rPr>
+          <w:t>Qwiic</w:t>
+        </w:r>
+        <w:proofErr w:type="spellEnd"/>
+        <w:r>
+          <w:rPr>
+            <w:rStyle w:val="Hyperlink"/>
+          </w:rPr>
+          <w:t>) LIDAR-Lite v4 LED | Into Robotics</w:t>
+        </w:r>
+      </w:hyperlink>
+    </w:p>
+    <w:p>
+      <w:pPr>
+        <w:shd w:val="clear" w:color="auto" w:fill="FFFFFF"/>
+        <w:spacing w:after="0" w:line="240" w:lineRule="auto"/>
+        <w:rPr>
+          <w:rFonts w:ascii="inherit" w:eastAsia="Times New Roman" w:hAnsi="inherit" w:cs="Times New Roman"/>
+          <w:sz w:val="24"/>
+          <w:szCs w:val="24"/>
+        </w:rPr>
+      </w:pPr>
+      <w:r>
+        <w:rPr>
+          <w:rFonts w:ascii="inherit" w:eastAsia="Times New Roman" w:hAnsi="inherit" w:cs="Times New Roman"/>
+          <w:sz w:val="24"/>
+          <w:szCs w:val="24"/>
+        </w:rPr>
+        <w:t>Includes code examples for hooking up</w:t>
+      </w:r>
+    </w:p>
+    <w:p>
+      <w:pPr>
+        <w:pStyle w:val="ListParagraph"/>
+        <w:shd w:val="clear" w:color="auto" w:fill="FFFFFF"/>
+        <w:spacing w:after="0" w:line="240" w:lineRule="auto"/>
+        <w:ind w:left="0"/>
+        <w:rPr>
+          <w:rFonts w:ascii="inherit" w:eastAsia="Times New Roman" w:hAnsi="inherit" w:cs="Times New Roman"/>
+          <w:sz w:val="24"/>
+          <w:szCs w:val="24"/>
+        </w:rPr>
+      </w:pPr>
+      <w:r>
+        <w:rPr>
+          <w:rFonts w:ascii="inherit" w:eastAsia="Times New Roman" w:hAnsi="inherit" w:cs="Times New Roman"/>
+          <w:sz w:val="24"/>
+          <w:szCs w:val="24"/>
+        </w:rPr>
+        <w:t>D</w:t>
+      </w:r>
+      <w:r>
+        <w:rPr>
+          <w:rFonts w:ascii="inherit" w:eastAsia="Times New Roman" w:hAnsi="inherit" w:cs="Times New Roman"/>
+          <w:sz w:val="24"/>
+          <w:szCs w:val="24"/>
+        </w:rPr>
+        <w:t>oppelgänger</w:t>
+      </w:r>
+      <w:r>
+        <w:rPr>
+          <w:rFonts w:ascii="inherit" w:eastAsia="Times New Roman" w:hAnsi="inherit" w:cs="Times New Roman"/>
+          <w:sz w:val="24"/>
+          <w:szCs w:val="24"/>
+        </w:rPr>
+        <w:t xml:space="preserve"> references:</w:t>
+      </w:r>
+    </w:p>
+    <w:p>
+      <w:pPr>
+        <w:pStyle w:val="ListParagraph"/>
+        <w:shd w:val="clear" w:color="auto" w:fill="FFFFFF"/>
+        <w:spacing w:after="0" w:line="240" w:lineRule="auto"/>
+        <w:rPr>
+          <w:rFonts w:ascii="inherit" w:eastAsia="Times New Roman" w:hAnsi="inherit" w:cs="Times New Roman"/>
+          <w:sz w:val="24"/>
+          <w:szCs w:val="24"/>
+        </w:rPr>
+      </w:pPr>
+    </w:p>
+    <w:p>
+      <w:pPr>
+        <w:pStyle w:val="ListParagraph"/>
+        <w:shd w:val="clear" w:color="auto" w:fill="FFFFFF"/>
+        <w:spacing w:after="0" w:line="240" w:lineRule="auto"/>
+        <w:ind w:left="0"/>
+        <w:rPr>
+          <w:rFonts w:ascii="inherit" w:eastAsia="Times New Roman" w:hAnsi="inherit" w:cs="Times New Roman"/>
+          <w:sz w:val="24"/>
+          <w:szCs w:val="24"/>
+        </w:rPr>
+      </w:pPr>
+      <w:r>
+        <w:rPr>
+          <w:rFonts w:ascii="inherit" w:eastAsia="Times New Roman" w:hAnsi="inherit" w:cs="Times New Roman"/>
+          <w:sz w:val="24"/>
+          <w:szCs w:val="24"/>
+        </w:rPr>
+        <w:t>Accessed 11/29/2021:</w:t>
+      </w:r>
+    </w:p>
+    <w:p>
+      <w:pPr>
+        <w:pStyle w:val="ListParagraph"/>
+        <w:numPr>
+          <w:ilvl w:val="0"/>
+          <w:numId w:val="2"/>
+        </w:numPr>
+        <w:shd w:val="clear" w:color="auto" w:fill="FFFFFF"/>
+        <w:spacing w:after="0" w:line="240" w:lineRule="auto"/>
+        <w:rPr>
+          <w:rFonts w:ascii="inherit" w:eastAsia="Times New Roman" w:hAnsi="inherit" w:cs="Times New Roman"/>
+          <w:sz w:val="24"/>
+          <w:szCs w:val="24"/>
+        </w:rPr>
+      </w:pPr>
+      <w:hyperlink r:id="rId7" w:history="1">
+        <w:r>
+          <w:rPr>
+            <w:rStyle w:val="Hyperlink"/>
+          </w:rPr>
+          <w:t>Doppelgänger - Wikipedia</w:t>
+        </w:r>
+      </w:hyperlink>
+    </w:p>
+    <w:p>
+      <w:pPr>
+        <w:pStyle w:val="NormalWeb"/>
+        <w:shd w:val="clear" w:color="auto" w:fill="FFFFFF"/>
+        <w:spacing w:before="120" w:beforeAutospacing="0" w:after="120" w:afterAutospacing="0"/>
+        <w:rPr>
+          <w:rFonts w:ascii="Arial" w:hAnsi="Arial" w:cs="Arial"/>
+          <w:color w:val="202122"/>
+          <w:sz w:val="21"/>
+          <w:szCs w:val="21"/>
+        </w:rPr>
+      </w:pPr>
+      <w:r>
+        <w:rPr>
+          <w:rFonts w:ascii="Arial" w:hAnsi="Arial" w:cs="Arial"/>
+          <w:color w:val="202122"/>
+          <w:sz w:val="21"/>
+          <w:szCs w:val="21"/>
+        </w:rPr>
+        <w:t>A </w:t>
+      </w:r>
+      <w:r>
+        <w:rPr>
+          <w:rFonts w:ascii="Arial" w:hAnsi="Arial" w:cs="Arial"/>
+          <w:b/>
+          <w:bCs/>
+          <w:color w:val="202122"/>
+          <w:sz w:val="21"/>
+          <w:szCs w:val="21"/>
+        </w:rPr>
+        <w:t>doppelgänger</w:t>
+      </w:r>
+      <w:r>
+        <w:rPr>
+          <w:rFonts w:ascii="Arial" w:hAnsi="Arial" w:cs="Arial"/>
+          <w:color w:val="202122"/>
+          <w:sz w:val="21"/>
+          <w:szCs w:val="21"/>
+        </w:rPr>
+        <w:t> (</w:t>
+      </w:r>
+      <w:hyperlink r:id="rId8" w:tooltip="Help:IPA/English" w:history="1">
+        <w:r>
+          <w:rPr>
+            <w:rStyle w:val="Hyperlink"/>
+            <w:rFonts w:ascii="Arial" w:hAnsi="Arial" w:cs="Arial"/>
+            <w:color w:val="0645AD"/>
+            <w:sz w:val="21"/>
+            <w:szCs w:val="21"/>
+          </w:rPr>
+          <w:t>/ˈ</w:t>
+        </w:r>
+        <w:proofErr w:type="spellStart"/>
+        <w:r>
+          <w:rPr>
+            <w:rStyle w:val="Hyperlink"/>
+            <w:rFonts w:ascii="Arial" w:hAnsi="Arial" w:cs="Arial"/>
+            <w:color w:val="0645AD"/>
+            <w:sz w:val="21"/>
+            <w:szCs w:val="21"/>
+          </w:rPr>
+          <w:t>dɒpəlɡɛŋər</w:t>
+        </w:r>
+        <w:proofErr w:type="spellEnd"/>
+        <w:r>
+          <w:rPr>
+            <w:rStyle w:val="Hyperlink"/>
+            <w:rFonts w:ascii="Arial" w:hAnsi="Arial" w:cs="Arial"/>
+            <w:color w:val="0645AD"/>
+            <w:sz w:val="21"/>
+            <w:szCs w:val="21"/>
+          </w:rPr>
+          <w:t>,</w:t>
+        </w:r>
+        <w:r>
+          <w:rPr>
+            <w:rStyle w:val="wrap"/>
+            <w:rFonts w:ascii="Arial" w:hAnsi="Arial" w:cs="Arial"/>
+            <w:color w:val="0645AD"/>
+            <w:sz w:val="21"/>
+            <w:szCs w:val="21"/>
+          </w:rPr>
+          <w:t> </w:t>
+        </w:r>
+        <w:r>
+          <w:rPr>
+            <w:rStyle w:val="Hyperlink"/>
+            <w:rFonts w:ascii="Arial" w:hAnsi="Arial" w:cs="Arial"/>
+            <w:color w:val="0645AD"/>
+            <w:sz w:val="21"/>
+            <w:szCs w:val="21"/>
+          </w:rPr>
+          <w:t>-</w:t>
+        </w:r>
+        <w:proofErr w:type="spellStart"/>
+        <w:r>
+          <w:rPr>
+            <w:rStyle w:val="Hyperlink"/>
+            <w:rFonts w:ascii="Arial" w:hAnsi="Arial" w:cs="Arial"/>
+            <w:color w:val="0645AD"/>
+            <w:sz w:val="21"/>
+            <w:szCs w:val="21"/>
+          </w:rPr>
+          <w:t>ɡæŋər</w:t>
+        </w:r>
+        <w:proofErr w:type="spellEnd"/>
+        <w:r>
+          <w:rPr>
+            <w:rStyle w:val="Hyperlink"/>
+            <w:rFonts w:ascii="Arial" w:hAnsi="Arial" w:cs="Arial"/>
+            <w:color w:val="0645AD"/>
+            <w:sz w:val="21"/>
+            <w:szCs w:val="21"/>
+          </w:rPr>
+          <w:t>/</w:t>
+        </w:r>
+      </w:hyperlink>
+      <w:r>
+        <w:rPr>
+          <w:rFonts w:ascii="Arial" w:hAnsi="Arial" w:cs="Arial"/>
+          <w:color w:val="202122"/>
+          <w:sz w:val="21"/>
+          <w:szCs w:val="21"/>
+        </w:rPr>
+        <w:t>; </w:t>
+      </w:r>
+      <w:r>
+        <w:rPr>
+          <w:rFonts w:ascii="Arial" w:hAnsi="Arial" w:cs="Arial"/>
+          <w:color w:val="202122"/>
+          <w:sz w:val="18"/>
+          <w:szCs w:val="18"/>
+        </w:rPr>
+        <w:t>German: </w:t>
+      </w:r>
+      <w:hyperlink r:id="rId9" w:tooltip="Help:IPA/Standard German" w:history="1">
+        <w:r>
+          <w:rPr>
+            <w:rStyle w:val="Hyperlink"/>
+            <w:rFonts w:ascii="Arial" w:hAnsi="Arial" w:cs="Arial"/>
+            <w:color w:val="0645AD"/>
+            <w:sz w:val="21"/>
+            <w:szCs w:val="21"/>
+          </w:rPr>
+          <w:t>[ˈ</w:t>
+        </w:r>
+        <w:proofErr w:type="spellStart"/>
+        <w:r>
+          <w:rPr>
+            <w:rStyle w:val="Hyperlink"/>
+            <w:rFonts w:ascii="Arial" w:hAnsi="Arial" w:cs="Arial"/>
+            <w:color w:val="0645AD"/>
+            <w:sz w:val="21"/>
+            <w:szCs w:val="21"/>
+          </w:rPr>
+          <w:t>dɔpl</w:t>
+        </w:r>
+        <w:proofErr w:type="spellEnd"/>
+        <w:r>
+          <w:rPr>
+            <w:rStyle w:val="Hyperlink"/>
+            <w:rFonts w:ascii="Arial" w:hAnsi="Arial" w:cs="Arial"/>
+            <w:color w:val="0645AD"/>
+            <w:sz w:val="21"/>
+            <w:szCs w:val="21"/>
+          </w:rPr>
+          <w:t>̩ˌ</w:t>
+        </w:r>
+        <w:proofErr w:type="spellStart"/>
+        <w:r>
+          <w:rPr>
+            <w:rStyle w:val="Hyperlink"/>
+            <w:rFonts w:ascii="Arial" w:hAnsi="Arial" w:cs="Arial"/>
+            <w:color w:val="0645AD"/>
+            <w:sz w:val="21"/>
+            <w:szCs w:val="21"/>
+          </w:rPr>
+          <w:t>ɡɛŋɐ</w:t>
+        </w:r>
+        <w:proofErr w:type="spellEnd"/>
+        <w:r>
+          <w:rPr>
+            <w:rStyle w:val="Hyperlink"/>
+            <w:rFonts w:ascii="Arial" w:hAnsi="Arial" w:cs="Arial"/>
+            <w:color w:val="0645AD"/>
+            <w:sz w:val="21"/>
+            <w:szCs w:val="21"/>
+          </w:rPr>
+          <w:t>]</w:t>
+        </w:r>
+      </w:hyperlink>
+      <w:r>
+        <w:rPr>
+          <w:rFonts w:ascii="Arial" w:hAnsi="Arial" w:cs="Arial"/>
+          <w:color w:val="202122"/>
+          <w:sz w:val="21"/>
+          <w:szCs w:val="21"/>
+        </w:rPr>
+        <w:t> </w:t>
+      </w:r>
+      <w:r>
+        <w:rPr>
+          <w:rStyle w:val="nowrap"/>
+          <w:rFonts w:ascii="Arial" w:hAnsi="Arial" w:cs="Arial"/>
+          <w:color w:val="202122"/>
+          <w:sz w:val="18"/>
+          <w:szCs w:val="18"/>
+        </w:rPr>
+        <w:t>(</w:t>
+      </w:r>
+      <w:r>
+        <w:rPr>
+          <w:rFonts w:ascii="Arial" w:hAnsi="Arial" w:cs="Arial"/>
+          <w:noProof/>
+          <w:color w:val="0645AD"/>
+          <w:sz w:val="18"/>
+          <w:szCs w:val="18"/>
+        </w:rPr>
+        <w:drawing>
+          <wp:inline distT="0" distB="0" distL="0" distR="0" wp14:anchorId="73C1090B" wp14:editId="134436FB">
+            <wp:extent cx="102235" cy="102235"/>
+            <wp:effectExtent l="0" t="0" r="0" b="0"/>
+            <wp:docPr id="1" name="Picture 1" descr="About this sound">
+              <a:hlinkClick xmlns:a="http://schemas.openxmlformats.org/drawingml/2006/main" r:id="rId10" tooltip="&quot;About this sound&quot;"/>
+            </wp:docPr>
+            <wp:cNvGraphicFramePr>
+              <a:graphicFrameLocks xmlns:a="http://schemas.openxmlformats.org/drawingml/2006/main" noChangeAspect="1"/>
+            </wp:cNvGraphicFramePr>
+            <a:graphic xmlns:a="http://schemas.openxmlformats.org/drawingml/2006/main">
+              <a:graphicData uri="http://schemas.openxmlformats.org/drawingml/2006/picture">
+                <pic:pic xmlns:pic="http://schemas.openxmlformats.org/drawingml/2006/picture">
+                  <pic:nvPicPr>
+                    <pic:cNvPr id="0" name="Picture 1" descr="About this sound">
+                      <a:hlinkClick r:id="rId10" tooltip="&quot;About this sound&quot;"/>
+                    </pic:cNvPr>
+                    <pic:cNvPicPr>
+                      <a:picLocks noChangeAspect="1" noChangeArrowheads="1"/>
+                    </pic:cNvPicPr>
+                  </pic:nvPicPr>
+                  <pic:blipFill>
+                    <a:blip r:embed="rId11">
+                      <a:extLst>
+                        <a:ext uri="{28A0092B-C50C-407E-A947-70E740481C1C}">
+                          <a14:useLocalDpi xmlns:a14="http://schemas.microsoft.com/office/drawing/2010/main" val="0"/>
+                        </a:ext>
+                      </a:extLst>
+                    </a:blip>
+                    <a:srcRect/>
+                    <a:stretch>
+                      <a:fillRect/>
+                    </a:stretch>
+                  </pic:blipFill>
+                  <pic:spPr bwMode="auto">
+                    <a:xfrm>
+                      <a:off x="0" y="0"/>
+                      <a:ext cx="102235" cy="102235"/>
+                    </a:xfrm>
+                    <a:prstGeom prst="rect">
+                      <a:avLst/>
+                    </a:prstGeom>
+                    <a:noFill/>
+                    <a:ln>
+                      <a:noFill/>
+                    </a:ln>
+                  </pic:spPr>
+                </pic:pic>
+              </a:graphicData>
+            </a:graphic>
+          </wp:inline>
+        </w:drawing>
+      </w:r>
+      <w:hyperlink r:id="rId12" w:tooltip="De-doppelgaenger.ogg" w:history="1">
+        <w:r>
+          <w:rPr>
+            <w:rStyle w:val="Hyperlink"/>
+            <w:rFonts w:ascii="Arial" w:hAnsi="Arial" w:cs="Arial"/>
+            <w:color w:val="0645AD"/>
+            <w:sz w:val="18"/>
+            <w:szCs w:val="18"/>
+          </w:rPr>
+          <w:t>listen</w:t>
+        </w:r>
+      </w:hyperlink>
+      <w:r>
+        <w:rPr>
+          <w:rStyle w:val="nowrap"/>
+          <w:rFonts w:ascii="Arial" w:hAnsi="Arial" w:cs="Arial"/>
+          <w:color w:val="202122"/>
+          <w:sz w:val="18"/>
+          <w:szCs w:val="18"/>
+        </w:rPr>
+        <w:t>)</w:t>
+      </w:r>
+      <w:r>
+        <w:rPr>
+          <w:rFonts w:ascii="Arial" w:hAnsi="Arial" w:cs="Arial"/>
+          <w:color w:val="202122"/>
+          <w:sz w:val="21"/>
+          <w:szCs w:val="21"/>
+        </w:rPr>
+        <w:t>, literally "double-walker") or </w:t>
+      </w:r>
+      <w:r>
+        <w:rPr>
+          <w:rFonts w:ascii="Arial" w:hAnsi="Arial" w:cs="Arial"/>
+          <w:b/>
+          <w:bCs/>
+          <w:color w:val="202122"/>
+          <w:sz w:val="21"/>
+          <w:szCs w:val="21"/>
+        </w:rPr>
+        <w:t>doppelganger</w:t>
+      </w:r>
+      <w:r>
+        <w:rPr>
+          <w:rFonts w:ascii="Arial" w:hAnsi="Arial" w:cs="Arial"/>
+          <w:color w:val="202122"/>
+          <w:sz w:val="21"/>
+          <w:szCs w:val="21"/>
+        </w:rPr>
+        <w:t> is a biologically unrelated </w:t>
+      </w:r>
+      <w:hyperlink r:id="rId13" w:tooltip="Look-alike" w:history="1">
+        <w:r>
+          <w:rPr>
+            <w:rStyle w:val="Hyperlink"/>
+            <w:rFonts w:ascii="Arial" w:hAnsi="Arial" w:cs="Arial"/>
+            <w:color w:val="0645AD"/>
+            <w:sz w:val="21"/>
+            <w:szCs w:val="21"/>
+          </w:rPr>
+          <w:t>look-alike</w:t>
+        </w:r>
+      </w:hyperlink>
+      <w:r>
+        <w:rPr>
+          <w:rFonts w:ascii="Arial" w:hAnsi="Arial" w:cs="Arial"/>
+          <w:color w:val="202122"/>
+          <w:sz w:val="21"/>
+          <w:szCs w:val="21"/>
+        </w:rPr>
+        <w:t>, or a double, of a living person.</w:t>
+      </w:r>
+    </w:p>
+    <w:p>
+      <w:pPr>
+        <w:pStyle w:val="NormalWeb"/>
+        <w:shd w:val="clear" w:color="auto" w:fill="FFFFFF"/>
+        <w:spacing w:before="120" w:beforeAutospacing="0" w:after="120" w:afterAutospacing="0"/>
+        <w:rPr>
+          <w:rFonts w:ascii="Arial" w:hAnsi="Arial" w:cs="Arial"/>
+          <w:color w:val="202122"/>
+          <w:sz w:val="21"/>
+          <w:szCs w:val="21"/>
+        </w:rPr>
+      </w:pPr>
+      <w:r>
+        <w:rPr>
+          <w:rFonts w:ascii="Arial" w:hAnsi="Arial" w:cs="Arial"/>
+          <w:color w:val="202122"/>
+          <w:sz w:val="21"/>
+          <w:szCs w:val="21"/>
+        </w:rPr>
+        <w:t>In fiction and mythology, a doppelgänger is often portrayed as a ghostly or </w:t>
+      </w:r>
+      <w:hyperlink r:id="rId14" w:tooltip="Paranormal" w:history="1">
+        <w:r>
+          <w:rPr>
+            <w:rStyle w:val="Hyperlink"/>
+            <w:rFonts w:ascii="Arial" w:hAnsi="Arial" w:cs="Arial"/>
+            <w:color w:val="0645AD"/>
+            <w:sz w:val="21"/>
+            <w:szCs w:val="21"/>
+          </w:rPr>
+          <w:t>paranormal</w:t>
+        </w:r>
+      </w:hyperlink>
+      <w:r>
+        <w:rPr>
+          <w:rFonts w:ascii="Arial" w:hAnsi="Arial" w:cs="Arial"/>
+          <w:color w:val="202122"/>
+          <w:sz w:val="21"/>
+          <w:szCs w:val="21"/>
+        </w:rPr>
+        <w:t> phenomenon and usually seen as a </w:t>
+      </w:r>
+      <w:hyperlink r:id="rId15" w:tooltip="wikt:harbinger" w:history="1">
+        <w:r>
+          <w:rPr>
+            <w:rStyle w:val="Hyperlink"/>
+            <w:rFonts w:ascii="Arial" w:hAnsi="Arial" w:cs="Arial"/>
+            <w:color w:val="3366BB"/>
+            <w:sz w:val="21"/>
+            <w:szCs w:val="21"/>
+          </w:rPr>
+          <w:t>harbinger</w:t>
+        </w:r>
+      </w:hyperlink>
+      <w:r>
+        <w:rPr>
+          <w:rFonts w:ascii="Arial" w:hAnsi="Arial" w:cs="Arial"/>
+          <w:color w:val="202122"/>
+          <w:sz w:val="21"/>
+          <w:szCs w:val="21"/>
+        </w:rPr>
+        <w:t> of bad luck. Other traditions and stories equate a doppelgänger with an </w:t>
+      </w:r>
+      <w:hyperlink r:id="rId16" w:tooltip="Evil twin" w:history="1">
+        <w:r>
+          <w:rPr>
+            <w:rStyle w:val="Hyperlink"/>
+            <w:rFonts w:ascii="Arial" w:hAnsi="Arial" w:cs="Arial"/>
+            <w:color w:val="0645AD"/>
+            <w:sz w:val="21"/>
+            <w:szCs w:val="21"/>
+          </w:rPr>
+          <w:t>evil twin</w:t>
+        </w:r>
+      </w:hyperlink>
+      <w:r>
+        <w:rPr>
+          <w:rFonts w:ascii="Arial" w:hAnsi="Arial" w:cs="Arial"/>
+          <w:color w:val="202122"/>
+          <w:sz w:val="21"/>
+          <w:szCs w:val="21"/>
+        </w:rPr>
+        <w:t>. In modern times, the term </w:t>
+      </w:r>
+      <w:r>
+        <w:rPr>
+          <w:rFonts w:ascii="Arial" w:hAnsi="Arial" w:cs="Arial"/>
+          <w:b/>
+          <w:bCs/>
+          <w:color w:val="202122"/>
+          <w:sz w:val="21"/>
+          <w:szCs w:val="21"/>
+        </w:rPr>
+        <w:t>twin stranger</w:t>
+      </w:r>
+      <w:r>
+        <w:rPr>
+          <w:rFonts w:ascii="Arial" w:hAnsi="Arial" w:cs="Arial"/>
+          <w:color w:val="202122"/>
+          <w:sz w:val="21"/>
+          <w:szCs w:val="21"/>
+        </w:rPr>
+        <w:t> is occasionally used.</w:t>
+      </w:r>
+      <w:hyperlink r:id="rId17" w:anchor="cite_note-1" w:history="1">
+        <w:r>
+          <w:rPr>
+            <w:rStyle w:val="Hyperlink"/>
+            <w:rFonts w:ascii="Arial" w:hAnsi="Arial" w:cs="Arial"/>
+            <w:color w:val="0645AD"/>
+            <w:sz w:val="17"/>
+            <w:szCs w:val="17"/>
+            <w:vertAlign w:val="superscript"/>
+          </w:rPr>
+          <w:t>[1]</w:t>
+        </w:r>
+      </w:hyperlink>
+      <w:r>
+        <w:rPr>
+          <w:rFonts w:ascii="Arial" w:hAnsi="Arial" w:cs="Arial"/>
+          <w:color w:val="202122"/>
+          <w:sz w:val="21"/>
+          <w:szCs w:val="21"/>
+        </w:rPr>
+        <w:t xml:space="preserve"> The word </w:t>
+      </w:r>
+      <w:r>
+        <w:rPr>
+          <w:rFonts w:ascii="Arial" w:hAnsi="Arial" w:cs="Arial"/>
+          <w:color w:val="202122"/>
+          <w:sz w:val="21"/>
+          <w:szCs w:val="21"/>
+        </w:rPr>
+        <w:lastRenderedPageBreak/>
+        <w:t>"doppelgänger" is often used in a more general and neutral sense, and in slang, to describe any person who physically resembles another person.</w:t>
+      </w:r>
+    </w:p>
+    <w:p>
+      <w:pPr>
+        <w:pStyle w:val="NormalWeb"/>
+        <w:shd w:val="clear" w:color="auto" w:fill="FFFFFF"/>
+        <w:spacing w:before="120" w:beforeAutospacing="0" w:after="120" w:afterAutospacing="0"/>
+        <w:rPr>
+          <w:rFonts w:ascii="Arial" w:hAnsi="Arial" w:cs="Arial"/>
+          <w:color w:val="202122"/>
+          <w:sz w:val="21"/>
+          <w:szCs w:val="21"/>
+        </w:rPr>
+      </w:pPr>
+    </w:p>
+    <w:p>
+      <w:pPr>
+        <w:pBdr>
+          <w:bottom w:val="single" w:sz="6" w:space="0" w:color="A2A9B1"/>
+        </w:pBdr>
+        <w:shd w:val="clear" w:color="auto" w:fill="FFFFFF"/>
+        <w:spacing w:before="240" w:after="60" w:line="240" w:lineRule="auto"/>
+        <w:outlineLvl w:val="1"/>
+        <w:rPr>
+          <w:rFonts w:ascii="Georgia" w:eastAsia="Times New Roman" w:hAnsi="Georgia" w:cs="Times New Roman"/>
+          <w:color w:val="000000"/>
+          <w:sz w:val="36"/>
+          <w:szCs w:val="36"/>
+        </w:rPr>
+      </w:pPr>
+      <w:r>
+        <w:rPr>
+          <w:rFonts w:ascii="Georgia" w:eastAsia="Times New Roman" w:hAnsi="Georgia" w:cs="Times New Roman"/>
+          <w:color w:val="000000"/>
+          <w:sz w:val="36"/>
+          <w:szCs w:val="36"/>
+        </w:rPr>
+        <w:t>Mythology</w:t>
+      </w:r>
+      <w:r>
+        <w:rPr>
+          <w:rFonts w:ascii="Arial" w:eastAsia="Times New Roman" w:hAnsi="Arial" w:cs="Arial"/>
+          <w:color w:val="54595D"/>
+          <w:sz w:val="24"/>
+          <w:szCs w:val="24"/>
+        </w:rPr>
+        <w:t>[</w:t>
+      </w:r>
+      <w:hyperlink r:id="rId18" w:tooltip="Edit section: Mythology" w:history="1">
+        <w:r>
+          <w:rPr>
+            <w:rFonts w:ascii="Arial" w:eastAsia="Times New Roman" w:hAnsi="Arial" w:cs="Arial"/>
+            <w:color w:val="0645AD"/>
+            <w:sz w:val="24"/>
+            <w:szCs w:val="24"/>
+            <w:u w:val="single"/>
+          </w:rPr>
+          <w:t>edit</w:t>
+        </w:r>
+      </w:hyperlink>
+      <w:r>
+        <w:rPr>
+          <w:rFonts w:ascii="Arial" w:eastAsia="Times New Roman" w:hAnsi="Arial" w:cs="Arial"/>
+          <w:color w:val="54595D"/>
+          <w:sz w:val="24"/>
+          <w:szCs w:val="24"/>
+        </w:rPr>
+        <w:t>]</w:t>
+      </w:r>
+    </w:p>
+    <w:p>
+      <w:pPr>
+        <w:shd w:val="clear" w:color="auto" w:fill="FFFFFF"/>
+        <w:spacing w:before="120" w:after="120" w:line="240" w:lineRule="auto"/>
+        <w:rPr>
+          <w:rFonts w:ascii="Arial" w:eastAsia="Times New Roman" w:hAnsi="Arial" w:cs="Arial"/>
+          <w:color w:val="202122"/>
+          <w:sz w:val="21"/>
+          <w:szCs w:val="21"/>
+        </w:rPr>
+      </w:pPr>
+      <w:r>
+        <w:rPr>
+          <w:rFonts w:ascii="Arial" w:eastAsia="Times New Roman" w:hAnsi="Arial" w:cs="Arial"/>
+          <w:color w:val="202122"/>
+          <w:sz w:val="21"/>
+          <w:szCs w:val="21"/>
+        </w:rPr>
+        <w:t>English-speakers have only recently applied this German word to a paranormal concept. </w:t>
+      </w:r>
+      <w:hyperlink r:id="rId19" w:tooltip="Francis Grose" w:history="1">
+        <w:r>
+          <w:rPr>
+            <w:rFonts w:ascii="Arial" w:eastAsia="Times New Roman" w:hAnsi="Arial" w:cs="Arial"/>
+            <w:color w:val="0645AD"/>
+            <w:sz w:val="21"/>
+            <w:szCs w:val="21"/>
+            <w:u w:val="single"/>
+          </w:rPr>
+          <w:t>Francis Grose</w:t>
+        </w:r>
+      </w:hyperlink>
+      <w:r>
+        <w:rPr>
+          <w:rFonts w:ascii="Arial" w:eastAsia="Times New Roman" w:hAnsi="Arial" w:cs="Arial"/>
+          <w:color w:val="202122"/>
+          <w:sz w:val="21"/>
+          <w:szCs w:val="21"/>
+        </w:rPr>
+        <w:t>'s, </w:t>
+      </w:r>
+      <w:r>
+        <w:rPr>
+          <w:rFonts w:ascii="Arial" w:eastAsia="Times New Roman" w:hAnsi="Arial" w:cs="Arial"/>
+          <w:i/>
+          <w:iCs/>
+          <w:color w:val="202122"/>
+          <w:sz w:val="21"/>
+          <w:szCs w:val="21"/>
+        </w:rPr>
+        <w:t>Provincial Glossary</w:t>
+      </w:r>
+      <w:r>
+        <w:rPr>
+          <w:rFonts w:ascii="Arial" w:eastAsia="Times New Roman" w:hAnsi="Arial" w:cs="Arial"/>
+          <w:color w:val="202122"/>
+          <w:sz w:val="21"/>
+          <w:szCs w:val="21"/>
+        </w:rPr>
+        <w:t> of 1787 used the term </w:t>
+      </w:r>
+      <w:hyperlink r:id="rId20" w:tooltip="Fetch (folklore)" w:history="1">
+        <w:r>
+          <w:rPr>
+            <w:rFonts w:ascii="Arial" w:eastAsia="Times New Roman" w:hAnsi="Arial" w:cs="Arial"/>
+            <w:i/>
+            <w:iCs/>
+            <w:color w:val="0645AD"/>
+            <w:sz w:val="21"/>
+            <w:szCs w:val="21"/>
+            <w:u w:val="single"/>
+          </w:rPr>
+          <w:t>fetch</w:t>
+        </w:r>
+      </w:hyperlink>
+      <w:r>
+        <w:rPr>
+          <w:rFonts w:ascii="Arial" w:eastAsia="Times New Roman" w:hAnsi="Arial" w:cs="Arial"/>
+          <w:color w:val="202122"/>
+          <w:sz w:val="21"/>
+          <w:szCs w:val="21"/>
+        </w:rPr>
+        <w:t> instead, defined as the "apparition of a person living." </w:t>
+      </w:r>
+      <w:hyperlink r:id="rId21" w:tooltip="Catherine Crowe" w:history="1">
+        <w:r>
+          <w:rPr>
+            <w:rFonts w:ascii="Arial" w:eastAsia="Times New Roman" w:hAnsi="Arial" w:cs="Arial"/>
+            <w:color w:val="0645AD"/>
+            <w:sz w:val="21"/>
+            <w:szCs w:val="21"/>
+            <w:u w:val="single"/>
+          </w:rPr>
+          <w:t>Catherine Crowe</w:t>
+        </w:r>
+      </w:hyperlink>
+      <w:r>
+        <w:rPr>
+          <w:rFonts w:ascii="Arial" w:eastAsia="Times New Roman" w:hAnsi="Arial" w:cs="Arial"/>
+          <w:color w:val="202122"/>
+          <w:sz w:val="21"/>
+          <w:szCs w:val="21"/>
+        </w:rPr>
+        <w:t>'s book on paranormal phenomena, </w:t>
+      </w:r>
+      <w:r>
+        <w:rPr>
+          <w:rFonts w:ascii="Arial" w:eastAsia="Times New Roman" w:hAnsi="Arial" w:cs="Arial"/>
+          <w:i/>
+          <w:iCs/>
+          <w:color w:val="202122"/>
+          <w:sz w:val="21"/>
+          <w:szCs w:val="21"/>
+        </w:rPr>
+        <w:t>The Night-Side of Nature</w:t>
+      </w:r>
+      <w:r>
+        <w:rPr>
+          <w:rFonts w:ascii="Arial" w:eastAsia="Times New Roman" w:hAnsi="Arial" w:cs="Arial"/>
+          <w:color w:val="202122"/>
+          <w:sz w:val="21"/>
+          <w:szCs w:val="21"/>
+        </w:rPr>
+        <w:t> (1848) helped make the German word well-known. However, the concept of </w:t>
+      </w:r>
+      <w:hyperlink r:id="rId22" w:tooltip="Alter ego" w:history="1">
+        <w:r>
+          <w:rPr>
+            <w:rFonts w:ascii="Arial" w:eastAsia="Times New Roman" w:hAnsi="Arial" w:cs="Arial"/>
+            <w:color w:val="0645AD"/>
+            <w:sz w:val="21"/>
+            <w:szCs w:val="21"/>
+            <w:u w:val="single"/>
+          </w:rPr>
+          <w:t>alter egos</w:t>
+        </w:r>
+      </w:hyperlink>
+      <w:r>
+        <w:rPr>
+          <w:rFonts w:ascii="Arial" w:eastAsia="Times New Roman" w:hAnsi="Arial" w:cs="Arial"/>
+          <w:color w:val="202122"/>
+          <w:sz w:val="21"/>
+          <w:szCs w:val="21"/>
+        </w:rPr>
+        <w:t> and double spirits has appeared in the folklore, myths, religious concepts, and traditions of many cultures throughout human history.</w:t>
+      </w:r>
+      <w:hyperlink r:id="rId23" w:anchor="cite_note-6" w:history="1">
+        <w:r>
+          <w:rPr>
+            <w:rFonts w:ascii="Arial" w:eastAsia="Times New Roman" w:hAnsi="Arial" w:cs="Arial"/>
+            <w:color w:val="0645AD"/>
+            <w:sz w:val="17"/>
+            <w:szCs w:val="17"/>
+            <w:u w:val="single"/>
+            <w:vertAlign w:val="superscript"/>
+          </w:rPr>
+          <w:t>[6]</w:t>
+        </w:r>
+      </w:hyperlink>
+    </w:p>
+    <w:p>
+      <w:pPr>
+        <w:shd w:val="clear" w:color="auto" w:fill="FFFFFF"/>
+        <w:spacing w:before="120" w:after="120" w:line="240" w:lineRule="auto"/>
+        <w:rPr>
+          <w:rFonts w:ascii="Arial" w:eastAsia="Times New Roman" w:hAnsi="Arial" w:cs="Arial"/>
+          <w:color w:val="202122"/>
+          <w:sz w:val="21"/>
+          <w:szCs w:val="21"/>
+        </w:rPr>
+      </w:pPr>
+      <w:r>
+        <w:rPr>
+          <w:rFonts w:ascii="Arial" w:eastAsia="Times New Roman" w:hAnsi="Arial" w:cs="Arial"/>
+          <w:color w:val="202122"/>
+          <w:sz w:val="21"/>
+          <w:szCs w:val="21"/>
+        </w:rPr>
+        <w:t>In </w:t>
+      </w:r>
+      <w:hyperlink r:id="rId24" w:tooltip="Ancient Egyptian mythology" w:history="1">
+        <w:r>
+          <w:rPr>
+            <w:rFonts w:ascii="Arial" w:eastAsia="Times New Roman" w:hAnsi="Arial" w:cs="Arial"/>
+            <w:color w:val="0645AD"/>
+            <w:sz w:val="21"/>
+            <w:szCs w:val="21"/>
+            <w:u w:val="single"/>
+          </w:rPr>
+          <w:t>Ancient Egyptian mythology</w:t>
+        </w:r>
+      </w:hyperlink>
+      <w:r>
+        <w:rPr>
+          <w:rFonts w:ascii="Arial" w:eastAsia="Times New Roman" w:hAnsi="Arial" w:cs="Arial"/>
+          <w:color w:val="202122"/>
+          <w:sz w:val="21"/>
+          <w:szCs w:val="21"/>
+        </w:rPr>
+        <w:t>, a </w:t>
+      </w:r>
+      <w:hyperlink r:id="rId25" w:tooltip="Egyptian soul" w:history="1">
+        <w:r>
+          <w:rPr>
+            <w:rFonts w:ascii="Arial" w:eastAsia="Times New Roman" w:hAnsi="Arial" w:cs="Arial"/>
+            <w:i/>
+            <w:iCs/>
+            <w:color w:val="0645AD"/>
+            <w:sz w:val="21"/>
+            <w:szCs w:val="21"/>
+            <w:u w:val="single"/>
+          </w:rPr>
+          <w:t>ka</w:t>
+        </w:r>
+      </w:hyperlink>
+      <w:r>
+        <w:rPr>
+          <w:rFonts w:ascii="Arial" w:eastAsia="Times New Roman" w:hAnsi="Arial" w:cs="Arial"/>
+          <w:color w:val="202122"/>
+          <w:sz w:val="21"/>
+          <w:szCs w:val="21"/>
+        </w:rPr>
+        <w:t> was a tangible "spirit double" having the same memories and feelings as the person to whom the counterpart belongs. </w:t>
+      </w:r>
+      <w:r>
+        <w:rPr>
+          <w:rFonts w:ascii="Arial" w:eastAsia="Times New Roman" w:hAnsi="Arial" w:cs="Arial"/>
+          <w:i/>
+          <w:iCs/>
+          <w:color w:val="202122"/>
+          <w:sz w:val="21"/>
+          <w:szCs w:val="21"/>
+        </w:rPr>
+        <w:t>The Greek Princess</w:t>
+      </w:r>
+      <w:r>
+        <w:rPr>
+          <w:rFonts w:ascii="Arial" w:eastAsia="Times New Roman" w:hAnsi="Arial" w:cs="Arial"/>
+          <w:color w:val="202122"/>
+          <w:sz w:val="21"/>
+          <w:szCs w:val="21"/>
+        </w:rPr>
+        <w:t> presents an Egyptian view of the </w:t>
+      </w:r>
+      <w:hyperlink r:id="rId26" w:tooltip="Trojan War" w:history="1">
+        <w:r>
+          <w:rPr>
+            <w:rFonts w:ascii="Arial" w:eastAsia="Times New Roman" w:hAnsi="Arial" w:cs="Arial"/>
+            <w:color w:val="0645AD"/>
+            <w:sz w:val="21"/>
+            <w:szCs w:val="21"/>
+            <w:u w:val="single"/>
+          </w:rPr>
+          <w:t>Trojan War</w:t>
+        </w:r>
+      </w:hyperlink>
+      <w:r>
+        <w:rPr>
+          <w:rFonts w:ascii="Arial" w:eastAsia="Times New Roman" w:hAnsi="Arial" w:cs="Arial"/>
+          <w:color w:val="202122"/>
+          <w:sz w:val="21"/>
+          <w:szCs w:val="21"/>
+        </w:rPr>
+        <w:t> in which a </w:t>
+      </w:r>
+      <w:r>
+        <w:rPr>
+          <w:rFonts w:ascii="Arial" w:eastAsia="Times New Roman" w:hAnsi="Arial" w:cs="Arial"/>
+          <w:i/>
+          <w:iCs/>
+          <w:color w:val="202122"/>
+          <w:sz w:val="21"/>
+          <w:szCs w:val="21"/>
+        </w:rPr>
+        <w:t>ka</w:t>
+      </w:r>
+      <w:r>
+        <w:rPr>
+          <w:rFonts w:ascii="Arial" w:eastAsia="Times New Roman" w:hAnsi="Arial" w:cs="Arial"/>
+          <w:color w:val="202122"/>
+          <w:sz w:val="21"/>
+          <w:szCs w:val="21"/>
+        </w:rPr>
+        <w:t> of </w:t>
+      </w:r>
+      <w:hyperlink r:id="rId27" w:tooltip="Helen of Troy" w:history="1">
+        <w:r>
+          <w:rPr>
+            <w:rFonts w:ascii="Arial" w:eastAsia="Times New Roman" w:hAnsi="Arial" w:cs="Arial"/>
+            <w:color w:val="0645AD"/>
+            <w:sz w:val="21"/>
+            <w:szCs w:val="21"/>
+            <w:u w:val="single"/>
+          </w:rPr>
+          <w:t>Helen</w:t>
+        </w:r>
+      </w:hyperlink>
+      <w:r>
+        <w:rPr>
+          <w:rFonts w:ascii="Arial" w:eastAsia="Times New Roman" w:hAnsi="Arial" w:cs="Arial"/>
+          <w:color w:val="202122"/>
+          <w:sz w:val="21"/>
+          <w:szCs w:val="21"/>
+        </w:rPr>
+        <w:t> misleads Paris, helping to stop the war.</w:t>
+      </w:r>
+      <w:r>
+        <w:rPr>
+          <w:rFonts w:ascii="Arial" w:eastAsia="Times New Roman" w:hAnsi="Arial" w:cs="Arial"/>
+          <w:color w:val="202122"/>
+          <w:sz w:val="17"/>
+          <w:szCs w:val="17"/>
+          <w:vertAlign w:val="superscript"/>
+        </w:rPr>
+        <w:t>[</w:t>
+      </w:r>
+      <w:hyperlink r:id="rId28" w:tooltip="Wikipedia:Citation needed" w:history="1">
+        <w:r>
+          <w:rPr>
+            <w:rFonts w:ascii="Arial" w:eastAsia="Times New Roman" w:hAnsi="Arial" w:cs="Arial"/>
+            <w:i/>
+            <w:iCs/>
+            <w:color w:val="0645AD"/>
+            <w:sz w:val="17"/>
+            <w:szCs w:val="17"/>
+            <w:u w:val="single"/>
+            <w:vertAlign w:val="superscript"/>
+          </w:rPr>
+          <w:t>citation needed</w:t>
+        </w:r>
+      </w:hyperlink>
+      <w:r>
+        <w:rPr>
+          <w:rFonts w:ascii="Arial" w:eastAsia="Times New Roman" w:hAnsi="Arial" w:cs="Arial"/>
+          <w:color w:val="202122"/>
+          <w:sz w:val="17"/>
+          <w:szCs w:val="17"/>
+          <w:vertAlign w:val="superscript"/>
+        </w:rPr>
+        <w:t>]</w:t>
+      </w:r>
+      <w:r>
+        <w:rPr>
+          <w:rFonts w:ascii="Arial" w:eastAsia="Times New Roman" w:hAnsi="Arial" w:cs="Arial"/>
+          <w:color w:val="202122"/>
+          <w:sz w:val="21"/>
+          <w:szCs w:val="21"/>
+        </w:rPr>
+        <w:t xml:space="preserve"> This </w:t>
+      </w:r>
+      <w:proofErr w:type="spellStart"/>
+      <w:r>
+        <w:rPr>
+          <w:rFonts w:ascii="Arial" w:eastAsia="Times New Roman" w:hAnsi="Arial" w:cs="Arial"/>
+          <w:color w:val="202122"/>
+          <w:sz w:val="21"/>
+          <w:szCs w:val="21"/>
+        </w:rPr>
+        <w:t>memic</w:t>
+      </w:r>
+      <w:proofErr w:type="spellEnd"/>
+      <w:r>
+        <w:rPr>
+          <w:rFonts w:ascii="Arial" w:eastAsia="Times New Roman" w:hAnsi="Arial" w:cs="Arial"/>
+          <w:color w:val="202122"/>
+          <w:sz w:val="21"/>
+          <w:szCs w:val="21"/>
+        </w:rPr>
+        <w:t xml:space="preserve"> sense also appears in </w:t>
+      </w:r>
+      <w:hyperlink r:id="rId29" w:tooltip="Euripides" w:history="1">
+        <w:r>
+          <w:rPr>
+            <w:rFonts w:ascii="Arial" w:eastAsia="Times New Roman" w:hAnsi="Arial" w:cs="Arial"/>
+            <w:color w:val="0645AD"/>
+            <w:sz w:val="21"/>
+            <w:szCs w:val="21"/>
+            <w:u w:val="single"/>
+          </w:rPr>
+          <w:t>Euripides</w:t>
+        </w:r>
+      </w:hyperlink>
+      <w:r>
+        <w:rPr>
+          <w:rFonts w:ascii="Arial" w:eastAsia="Times New Roman" w:hAnsi="Arial" w:cs="Arial"/>
+          <w:color w:val="202122"/>
+          <w:sz w:val="21"/>
+          <w:szCs w:val="21"/>
+        </w:rPr>
+        <w:t>' play </w:t>
+      </w:r>
+      <w:hyperlink r:id="rId30" w:tooltip="Helen (play)" w:history="1">
+        <w:r>
+          <w:rPr>
+            <w:rFonts w:ascii="Arial" w:eastAsia="Times New Roman" w:hAnsi="Arial" w:cs="Arial"/>
+            <w:i/>
+            <w:iCs/>
+            <w:color w:val="0645AD"/>
+            <w:sz w:val="21"/>
+            <w:szCs w:val="21"/>
+            <w:u w:val="single"/>
+          </w:rPr>
+          <w:t>Helen</w:t>
+        </w:r>
+      </w:hyperlink>
+      <w:r>
+        <w:rPr>
+          <w:rFonts w:ascii="Arial" w:eastAsia="Times New Roman" w:hAnsi="Arial" w:cs="Arial"/>
+          <w:color w:val="202122"/>
+          <w:sz w:val="21"/>
+          <w:szCs w:val="21"/>
+        </w:rPr>
+        <w:t>, and in </w:t>
+      </w:r>
+      <w:hyperlink r:id="rId31" w:tooltip="Norse mythology" w:history="1">
+        <w:r>
+          <w:rPr>
+            <w:rFonts w:ascii="Arial" w:eastAsia="Times New Roman" w:hAnsi="Arial" w:cs="Arial"/>
+            <w:color w:val="0645AD"/>
+            <w:sz w:val="21"/>
+            <w:szCs w:val="21"/>
+            <w:u w:val="single"/>
+          </w:rPr>
+          <w:t>Norse mythology</w:t>
+        </w:r>
+      </w:hyperlink>
+      <w:r>
+        <w:rPr>
+          <w:rFonts w:ascii="Arial" w:eastAsia="Times New Roman" w:hAnsi="Arial" w:cs="Arial"/>
+          <w:color w:val="202122"/>
+          <w:sz w:val="21"/>
+          <w:szCs w:val="21"/>
+        </w:rPr>
+        <w:t>, a </w:t>
+      </w:r>
+      <w:proofErr w:type="spellStart"/>
+      <w:r>
+        <w:rPr>
+          <w:rFonts w:ascii="Arial" w:eastAsia="Times New Roman" w:hAnsi="Arial" w:cs="Arial"/>
+          <w:i/>
+          <w:iCs/>
+          <w:color w:val="202122"/>
+          <w:sz w:val="21"/>
+          <w:szCs w:val="21"/>
+        </w:rPr>
+        <w:fldChar w:fldCharType="begin"/>
+      </w:r>
+      <w:r>
+        <w:rPr>
+          <w:rFonts w:ascii="Arial" w:eastAsia="Times New Roman" w:hAnsi="Arial" w:cs="Arial"/>
+          <w:i/>
+          <w:iCs/>
+          <w:color w:val="202122"/>
+          <w:sz w:val="21"/>
+          <w:szCs w:val="21"/>
+        </w:rPr>
+        <w:instrText xml:space="preserve"> HYPERLINK "https://en.wikipedia.org/wiki/Vard%C3%B8ger" \o "Vardøger" </w:instrText>
+      </w:r>
+      <w:r>
+        <w:rPr>
+          <w:rFonts w:ascii="Arial" w:eastAsia="Times New Roman" w:hAnsi="Arial" w:cs="Arial"/>
+          <w:i/>
+          <w:iCs/>
+          <w:color w:val="202122"/>
+          <w:sz w:val="21"/>
+          <w:szCs w:val="21"/>
+        </w:rPr>
+        <w:fldChar w:fldCharType="separate"/>
+      </w:r>
+      <w:r>
+        <w:rPr>
+          <w:rFonts w:ascii="Arial" w:eastAsia="Times New Roman" w:hAnsi="Arial" w:cs="Arial"/>
+          <w:i/>
+          <w:iCs/>
+          <w:color w:val="0645AD"/>
+          <w:sz w:val="21"/>
+          <w:szCs w:val="21"/>
+          <w:u w:val="single"/>
+        </w:rPr>
+        <w:t>var</w:t>
+      </w:r>
+      <w:r>
+        <w:rPr>
+          <w:rFonts w:ascii="Arial" w:eastAsia="Times New Roman" w:hAnsi="Arial" w:cs="Arial"/>
+          <w:i/>
+          <w:iCs/>
+          <w:color w:val="0645AD"/>
+          <w:sz w:val="21"/>
+          <w:szCs w:val="21"/>
+          <w:u w:val="single"/>
+        </w:rPr>
+        <w:t>d</w:t>
+      </w:r>
+      <w:r>
+        <w:rPr>
+          <w:rFonts w:ascii="Arial" w:eastAsia="Times New Roman" w:hAnsi="Arial" w:cs="Arial"/>
+          <w:i/>
+          <w:iCs/>
+          <w:color w:val="0645AD"/>
+          <w:sz w:val="21"/>
+          <w:szCs w:val="21"/>
+          <w:u w:val="single"/>
+        </w:rPr>
+        <w:t>øger</w:t>
+      </w:r>
+      <w:proofErr w:type="spellEnd"/>
+      <w:r>
+        <w:rPr>
+          <w:rFonts w:ascii="Arial" w:eastAsia="Times New Roman" w:hAnsi="Arial" w:cs="Arial"/>
+          <w:i/>
+          <w:iCs/>
+          <w:color w:val="202122"/>
+          <w:sz w:val="21"/>
+          <w:szCs w:val="21"/>
+        </w:rPr>
+        <w:fldChar w:fldCharType="end"/>
+      </w:r>
+      <w:r>
+        <w:rPr>
+          <w:rFonts w:ascii="Arial" w:eastAsia="Times New Roman" w:hAnsi="Arial" w:cs="Arial"/>
+          <w:color w:val="202122"/>
+          <w:sz w:val="21"/>
+          <w:szCs w:val="21"/>
+        </w:rPr>
+        <w:t> is a ghostly double who is seen performing the person's actions in advance. In </w:t>
+      </w:r>
+      <w:hyperlink r:id="rId32" w:tooltip="Finnish mythology" w:history="1">
+        <w:r>
+          <w:rPr>
+            <w:rFonts w:ascii="Arial" w:eastAsia="Times New Roman" w:hAnsi="Arial" w:cs="Arial"/>
+            <w:color w:val="0645AD"/>
+            <w:sz w:val="21"/>
+            <w:szCs w:val="21"/>
+            <w:u w:val="single"/>
+          </w:rPr>
+          <w:t>Finnish mythology</w:t>
+        </w:r>
+      </w:hyperlink>
+      <w:r>
+        <w:rPr>
+          <w:rFonts w:ascii="Arial" w:eastAsia="Times New Roman" w:hAnsi="Arial" w:cs="Arial"/>
+          <w:color w:val="202122"/>
+          <w:sz w:val="21"/>
+          <w:szCs w:val="21"/>
+        </w:rPr>
+        <w:t>, this pattern is described as having an </w:t>
+      </w:r>
+      <w:proofErr w:type="spellStart"/>
+      <w:r>
+        <w:rPr>
+          <w:rFonts w:ascii="Arial" w:eastAsia="Times New Roman" w:hAnsi="Arial" w:cs="Arial"/>
+          <w:i/>
+          <w:iCs/>
+          <w:color w:val="202122"/>
+          <w:sz w:val="21"/>
+          <w:szCs w:val="21"/>
+        </w:rPr>
+        <w:fldChar w:fldCharType="begin"/>
+      </w:r>
+      <w:r>
+        <w:rPr>
+          <w:rFonts w:ascii="Arial" w:eastAsia="Times New Roman" w:hAnsi="Arial" w:cs="Arial"/>
+          <w:i/>
+          <w:iCs/>
+          <w:color w:val="202122"/>
+          <w:sz w:val="21"/>
+          <w:szCs w:val="21"/>
+        </w:rPr>
+        <w:instrText xml:space="preserve"> HYPERLINK "https://en.wikipedia.org/wiki/Eti%C3%A4inen" \o "Etiäinen" </w:instrText>
+      </w:r>
+      <w:r>
+        <w:rPr>
+          <w:rFonts w:ascii="Arial" w:eastAsia="Times New Roman" w:hAnsi="Arial" w:cs="Arial"/>
+          <w:i/>
+          <w:iCs/>
+          <w:color w:val="202122"/>
+          <w:sz w:val="21"/>
+          <w:szCs w:val="21"/>
+        </w:rPr>
+        <w:fldChar w:fldCharType="separate"/>
+      </w:r>
+      <w:r>
+        <w:rPr>
+          <w:rFonts w:ascii="Arial" w:eastAsia="Times New Roman" w:hAnsi="Arial" w:cs="Arial"/>
+          <w:i/>
+          <w:iCs/>
+          <w:color w:val="0645AD"/>
+          <w:sz w:val="21"/>
+          <w:szCs w:val="21"/>
+          <w:u w:val="single"/>
+        </w:rPr>
+        <w:t>etiäinen</w:t>
+      </w:r>
+      <w:proofErr w:type="spellEnd"/>
+      <w:r>
+        <w:rPr>
+          <w:rFonts w:ascii="Arial" w:eastAsia="Times New Roman" w:hAnsi="Arial" w:cs="Arial"/>
+          <w:i/>
+          <w:iCs/>
+          <w:color w:val="202122"/>
+          <w:sz w:val="21"/>
+          <w:szCs w:val="21"/>
+        </w:rPr>
+        <w:fldChar w:fldCharType="end"/>
+      </w:r>
+      <w:r>
+        <w:rPr>
+          <w:rFonts w:ascii="Arial" w:eastAsia="Times New Roman" w:hAnsi="Arial" w:cs="Arial"/>
+          <w:color w:val="202122"/>
+          <w:sz w:val="21"/>
+          <w:szCs w:val="21"/>
+        </w:rPr>
+        <w:t>,</w:t>
+      </w:r>
+      <w:hyperlink r:id="rId33" w:anchor="cite_note-7" w:history="1">
+        <w:r>
+          <w:rPr>
+            <w:rFonts w:ascii="Arial" w:eastAsia="Times New Roman" w:hAnsi="Arial" w:cs="Arial"/>
+            <w:color w:val="0645AD"/>
+            <w:sz w:val="17"/>
+            <w:szCs w:val="17"/>
+            <w:u w:val="single"/>
+            <w:vertAlign w:val="superscript"/>
+          </w:rPr>
+          <w:t>[7]</w:t>
+        </w:r>
+      </w:hyperlink>
+      <w:hyperlink r:id="rId34" w:anchor="cite_note-8" w:history="1">
+        <w:r>
+          <w:rPr>
+            <w:rFonts w:ascii="Arial" w:eastAsia="Times New Roman" w:hAnsi="Arial" w:cs="Arial"/>
+            <w:color w:val="0645AD"/>
+            <w:sz w:val="17"/>
+            <w:szCs w:val="17"/>
+            <w:u w:val="single"/>
+            <w:vertAlign w:val="superscript"/>
+          </w:rPr>
+          <w:t>[8]</w:t>
+        </w:r>
+      </w:hyperlink>
+      <w:hyperlink r:id="rId35" w:anchor="cite_note-9" w:history="1">
+        <w:r>
+          <w:rPr>
+            <w:rFonts w:ascii="Arial" w:eastAsia="Times New Roman" w:hAnsi="Arial" w:cs="Arial"/>
+            <w:color w:val="0645AD"/>
+            <w:sz w:val="17"/>
+            <w:szCs w:val="17"/>
+            <w:u w:val="single"/>
+            <w:vertAlign w:val="superscript"/>
+          </w:rPr>
+          <w:t>[9]</w:t>
+        </w:r>
+      </w:hyperlink>
+      <w:r>
+        <w:rPr>
+          <w:rFonts w:ascii="Arial" w:eastAsia="Times New Roman" w:hAnsi="Arial" w:cs="Arial"/>
+          <w:color w:val="202122"/>
+          <w:sz w:val="21"/>
+          <w:szCs w:val="21"/>
+        </w:rPr>
+        <w:t> "a firstcomer".</w:t>
+      </w:r>
+      <w:hyperlink r:id="rId36" w:anchor="cite_note-10" w:history="1">
+        <w:r>
+          <w:rPr>
+            <w:rFonts w:ascii="Arial" w:eastAsia="Times New Roman" w:hAnsi="Arial" w:cs="Arial"/>
+            <w:color w:val="0645AD"/>
+            <w:sz w:val="17"/>
+            <w:szCs w:val="17"/>
+            <w:u w:val="single"/>
+            <w:vertAlign w:val="superscript"/>
+          </w:rPr>
+          <w:t>[10]</w:t>
+        </w:r>
+      </w:hyperlink>
+      <w:r>
+        <w:rPr>
+          <w:rFonts w:ascii="Arial" w:eastAsia="Times New Roman" w:hAnsi="Arial" w:cs="Arial"/>
+          <w:color w:val="202122"/>
+          <w:sz w:val="21"/>
+          <w:szCs w:val="21"/>
+        </w:rPr>
+        <w:t> The doppelgänger is a version</w:t>
+      </w:r>
+      <w:r>
+        <w:rPr>
+          <w:rFonts w:ascii="Arial" w:eastAsia="Times New Roman" w:hAnsi="Arial" w:cs="Arial"/>
+          <w:color w:val="202122"/>
+          <w:sz w:val="17"/>
+          <w:szCs w:val="17"/>
+          <w:vertAlign w:val="superscript"/>
+        </w:rPr>
+        <w:t>[</w:t>
+      </w:r>
+      <w:hyperlink r:id="rId37" w:tooltip="Wikipedia:Please clarify" w:history="1">
+        <w:r>
+          <w:rPr>
+            <w:rFonts w:ascii="Arial" w:eastAsia="Times New Roman" w:hAnsi="Arial" w:cs="Arial"/>
+            <w:i/>
+            <w:iCs/>
+            <w:color w:val="0645AD"/>
+            <w:sz w:val="17"/>
+            <w:szCs w:val="17"/>
+            <w:u w:val="single"/>
+            <w:vertAlign w:val="superscript"/>
+          </w:rPr>
+          <w:t>clarification needed</w:t>
+        </w:r>
+      </w:hyperlink>
+      <w:r>
+        <w:rPr>
+          <w:rFonts w:ascii="Arial" w:eastAsia="Times New Roman" w:hAnsi="Arial" w:cs="Arial"/>
+          <w:color w:val="202122"/>
+          <w:sz w:val="17"/>
+          <w:szCs w:val="17"/>
+          <w:vertAlign w:val="superscript"/>
+        </w:rPr>
+        <w:t>]</w:t>
+      </w:r>
+      <w:r>
+        <w:rPr>
+          <w:rFonts w:ascii="Arial" w:eastAsia="Times New Roman" w:hAnsi="Arial" w:cs="Arial"/>
+          <w:color w:val="202122"/>
+          <w:sz w:val="21"/>
+          <w:szCs w:val="21"/>
+        </w:rPr>
+        <w:t> of the </w:t>
+      </w:r>
+      <w:hyperlink r:id="rId38" w:tooltip="Ankou" w:history="1">
+        <w:r>
+          <w:rPr>
+            <w:rFonts w:ascii="Arial" w:eastAsia="Times New Roman" w:hAnsi="Arial" w:cs="Arial"/>
+            <w:color w:val="0645AD"/>
+            <w:sz w:val="21"/>
+            <w:szCs w:val="21"/>
+            <w:u w:val="single"/>
+          </w:rPr>
+          <w:t>Ankou</w:t>
+        </w:r>
+      </w:hyperlink>
+      <w:r>
+        <w:rPr>
+          <w:rFonts w:ascii="Arial" w:eastAsia="Times New Roman" w:hAnsi="Arial" w:cs="Arial"/>
+          <w:color w:val="202122"/>
+          <w:sz w:val="21"/>
+          <w:szCs w:val="21"/>
+        </w:rPr>
+        <w:t>, which is a personification of </w:t>
+      </w:r>
+      <w:hyperlink r:id="rId39" w:tooltip="Death" w:history="1">
+        <w:r>
+          <w:rPr>
+            <w:rFonts w:ascii="Arial" w:eastAsia="Times New Roman" w:hAnsi="Arial" w:cs="Arial"/>
+            <w:color w:val="0645AD"/>
+            <w:sz w:val="21"/>
+            <w:szCs w:val="21"/>
+            <w:u w:val="single"/>
+          </w:rPr>
+          <w:t>death</w:t>
+        </w:r>
+      </w:hyperlink>
+      <w:r>
+        <w:rPr>
+          <w:rFonts w:ascii="Arial" w:eastAsia="Times New Roman" w:hAnsi="Arial" w:cs="Arial"/>
+          <w:color w:val="202122"/>
+          <w:sz w:val="21"/>
+          <w:szCs w:val="21"/>
+        </w:rPr>
+        <w:t> that appears in </w:t>
+      </w:r>
+      <w:hyperlink r:id="rId40" w:tooltip="Brittany" w:history="1">
+        <w:r>
+          <w:rPr>
+            <w:rFonts w:ascii="Arial" w:eastAsia="Times New Roman" w:hAnsi="Arial" w:cs="Arial"/>
+            <w:color w:val="0645AD"/>
+            <w:sz w:val="21"/>
+            <w:szCs w:val="21"/>
+            <w:u w:val="single"/>
+          </w:rPr>
+          <w:t>Breton</w:t>
+        </w:r>
+      </w:hyperlink>
+      <w:r>
+        <w:rPr>
+          <w:rFonts w:ascii="Arial" w:eastAsia="Times New Roman" w:hAnsi="Arial" w:cs="Arial"/>
+          <w:color w:val="202122"/>
+          <w:sz w:val="21"/>
+          <w:szCs w:val="21"/>
+        </w:rPr>
+        <w:t>, </w:t>
+      </w:r>
+      <w:hyperlink r:id="rId41" w:tooltip="Cornwall" w:history="1">
+        <w:r>
+          <w:rPr>
+            <w:rFonts w:ascii="Arial" w:eastAsia="Times New Roman" w:hAnsi="Arial" w:cs="Arial"/>
+            <w:color w:val="0645AD"/>
+            <w:sz w:val="21"/>
+            <w:szCs w:val="21"/>
+            <w:u w:val="single"/>
+          </w:rPr>
+          <w:t>Cornish</w:t>
+        </w:r>
+      </w:hyperlink>
+      <w:r>
+        <w:rPr>
+          <w:rFonts w:ascii="Arial" w:eastAsia="Times New Roman" w:hAnsi="Arial" w:cs="Arial"/>
+          <w:color w:val="202122"/>
+          <w:sz w:val="21"/>
+          <w:szCs w:val="21"/>
+        </w:rPr>
+        <w:t>, and </w:t>
+      </w:r>
+      <w:hyperlink r:id="rId42" w:tooltip="Normandy" w:history="1">
+        <w:r>
+          <w:rPr>
+            <w:rFonts w:ascii="Arial" w:eastAsia="Times New Roman" w:hAnsi="Arial" w:cs="Arial"/>
+            <w:color w:val="0645AD"/>
+            <w:sz w:val="21"/>
+            <w:szCs w:val="21"/>
+            <w:u w:val="single"/>
+          </w:rPr>
+          <w:t>Norman</w:t>
+        </w:r>
+      </w:hyperlink>
+      <w:r>
+        <w:rPr>
+          <w:rFonts w:ascii="Arial" w:eastAsia="Times New Roman" w:hAnsi="Arial" w:cs="Arial"/>
+          <w:color w:val="202122"/>
+          <w:sz w:val="21"/>
+          <w:szCs w:val="21"/>
+        </w:rPr>
+        <w:t> folklore.</w:t>
+      </w:r>
+      <w:r>
+        <w:rPr>
+          <w:rFonts w:ascii="Arial" w:eastAsia="Times New Roman" w:hAnsi="Arial" w:cs="Arial"/>
+          <w:color w:val="202122"/>
+          <w:sz w:val="17"/>
+          <w:szCs w:val="17"/>
+          <w:vertAlign w:val="superscript"/>
+        </w:rPr>
+        <w:t>[</w:t>
+      </w:r>
+      <w:hyperlink r:id="rId43" w:tooltip="Wikipedia:Citation needed" w:history="1">
+        <w:r>
+          <w:rPr>
+            <w:rFonts w:ascii="Arial" w:eastAsia="Times New Roman" w:hAnsi="Arial" w:cs="Arial"/>
+            <w:i/>
+            <w:iCs/>
+            <w:color w:val="0645AD"/>
+            <w:sz w:val="17"/>
+            <w:szCs w:val="17"/>
+            <w:u w:val="single"/>
+            <w:vertAlign w:val="superscript"/>
+          </w:rPr>
+          <w:t>citation needed</w:t>
+        </w:r>
+      </w:hyperlink>
+      <w:r>
+        <w:rPr>
+          <w:rFonts w:ascii="Arial" w:eastAsia="Times New Roman" w:hAnsi="Arial" w:cs="Arial"/>
+          <w:color w:val="202122"/>
+          <w:sz w:val="17"/>
+          <w:szCs w:val="17"/>
+          <w:vertAlign w:val="superscript"/>
+        </w:rPr>
+        <w:t>]</w:t>
+      </w:r>
+    </w:p>
+    <w:p>
+      <w:pPr>
+        <w:pStyle w:val="NormalWeb"/>
+        <w:shd w:val="clear" w:color="auto" w:fill="FFFFFF"/>
+        <w:spacing w:before="120" w:beforeAutospacing="0" w:after="120" w:afterAutospacing="0"/>
+        <w:rPr>
+          <w:rFonts w:ascii="Arial" w:hAnsi="Arial" w:cs="Arial"/>
+          <w:color w:val="202122"/>
+          <w:sz w:val="21"/>
+          <w:szCs w:val="21"/>
+        </w:rPr>
+      </w:pPr>
+      <w:r>
+        <w:rPr>
+          <w:rFonts w:ascii="Arial" w:hAnsi="Arial" w:cs="Arial"/>
+          <w:color w:val="202122"/>
+          <w:sz w:val="21"/>
+          <w:szCs w:val="21"/>
+        </w:rPr>
+        <w:t>See also</w:t>
+      </w:r>
+    </w:p>
+    <w:p>
+      <w:pPr>
+        <w:pStyle w:val="NormalWeb"/>
+        <w:shd w:val="clear" w:color="auto" w:fill="FFFFFF"/>
+        <w:spacing w:before="120" w:beforeAutospacing="0" w:after="120" w:afterAutospacing="0"/>
+        <w:rPr>
+          <w:rFonts w:ascii="Arial" w:hAnsi="Arial" w:cs="Arial"/>
+          <w:color w:val="202122"/>
+          <w:sz w:val="21"/>
+          <w:szCs w:val="21"/>
+        </w:rPr>
+      </w:pPr>
+      <w:hyperlink r:id="rId44" w:history="1">
+        <w:proofErr w:type="spellStart"/>
+        <w:r>
+          <w:rPr>
+            <w:rStyle w:val="Hyperlink"/>
+          </w:rPr>
+          <w:t>Vardøger</w:t>
+        </w:r>
+        <w:proofErr w:type="spellEnd"/>
+        <w:r>
+          <w:rPr>
+            <w:rStyle w:val="Hyperlink"/>
+          </w:rPr>
+          <w:t xml:space="preserve"> - Wikipedia</w:t>
+        </w:r>
+      </w:hyperlink>
+      <w:r>
+        <w:t xml:space="preserve"> </w:t>
+      </w:r>
+    </w:p>
+    <w:p>
+      <w:pPr>
+        <w:rPr>
+          <w:rFonts w:ascii="Arial" w:hAnsi="Arial" w:cs="Arial"/>
+          <w:color w:val="202122"/>
+          <w:sz w:val="21"/>
+          <w:szCs w:val="21"/>
+          <w:shd w:val="clear" w:color="auto" w:fill="FFFFFF"/>
+        </w:rPr>
+      </w:pPr>
+      <w:r>
+        <w:rPr>
+          <w:rFonts w:ascii="Arial" w:hAnsi="Arial" w:cs="Arial"/>
+          <w:color w:val="202122"/>
+          <w:sz w:val="21"/>
+          <w:szCs w:val="21"/>
+          <w:shd w:val="clear" w:color="auto" w:fill="FFFFFF"/>
+        </w:rPr>
+        <w:t>The word </w:t>
+      </w:r>
+      <w:proofErr w:type="spellStart"/>
+      <w:r>
+        <w:rPr>
+          <w:rFonts w:ascii="Arial" w:hAnsi="Arial" w:cs="Arial"/>
+          <w:i/>
+          <w:iCs/>
+          <w:color w:val="202122"/>
+          <w:sz w:val="21"/>
+          <w:szCs w:val="21"/>
+          <w:shd w:val="clear" w:color="auto" w:fill="FFFFFF"/>
+        </w:rPr>
+        <w:fldChar w:fldCharType="begin"/>
+      </w:r>
+      <w:r>
+        <w:rPr>
+          <w:rFonts w:ascii="Arial" w:hAnsi="Arial" w:cs="Arial"/>
+          <w:i/>
+          <w:iCs/>
+          <w:color w:val="202122"/>
+          <w:sz w:val="21"/>
+          <w:szCs w:val="21"/>
+          <w:shd w:val="clear" w:color="auto" w:fill="FFFFFF"/>
+        </w:rPr>
+        <w:instrText xml:space="preserve"> HYPERLINK "https://en.wiktionary.org/wiki/vard%C3%B8ger" \l "Norwegian" \o "wikt:vardøger" </w:instrText>
+      </w:r>
+      <w:r>
+        <w:rPr>
+          <w:rFonts w:ascii="Arial" w:hAnsi="Arial" w:cs="Arial"/>
+          <w:i/>
+          <w:iCs/>
+          <w:color w:val="202122"/>
+          <w:sz w:val="21"/>
+          <w:szCs w:val="21"/>
+          <w:shd w:val="clear" w:color="auto" w:fill="FFFFFF"/>
+        </w:rPr>
+        <w:fldChar w:fldCharType="separate"/>
+      </w:r>
+      <w:r>
+        <w:rPr>
+          <w:rStyle w:val="Hyperlink"/>
+          <w:rFonts w:ascii="Arial" w:hAnsi="Arial" w:cs="Arial"/>
+          <w:i/>
+          <w:iCs/>
+          <w:color w:val="3366BB"/>
+          <w:sz w:val="21"/>
+          <w:szCs w:val="21"/>
+          <w:u w:val="none"/>
+          <w:shd w:val="clear" w:color="auto" w:fill="FFFFFF"/>
+        </w:rPr>
+        <w:t>vardøger</w:t>
+      </w:r>
+      <w:proofErr w:type="spellEnd"/>
+      <w:r>
+        <w:rPr>
+          <w:rFonts w:ascii="Arial" w:hAnsi="Arial" w:cs="Arial"/>
+          <w:i/>
+          <w:iCs/>
+          <w:color w:val="202122"/>
+          <w:sz w:val="21"/>
+          <w:szCs w:val="21"/>
+          <w:shd w:val="clear" w:color="auto" w:fill="FFFFFF"/>
+        </w:rPr>
+        <w:fldChar w:fldCharType="end"/>
+      </w:r>
+      <w:r>
+        <w:rPr>
+          <w:rFonts w:ascii="Arial" w:hAnsi="Arial" w:cs="Arial"/>
+          <w:color w:val="202122"/>
+          <w:sz w:val="21"/>
+          <w:szCs w:val="21"/>
+          <w:shd w:val="clear" w:color="auto" w:fill="FFFFFF"/>
+        </w:rPr>
+        <w:t> is probably from </w:t>
+      </w:r>
+      <w:hyperlink r:id="rId45" w:tooltip="Old Norse" w:history="1">
+        <w:r>
+          <w:rPr>
+            <w:rStyle w:val="Hyperlink"/>
+            <w:rFonts w:ascii="Arial" w:hAnsi="Arial" w:cs="Arial"/>
+            <w:color w:val="0645AD"/>
+            <w:sz w:val="21"/>
+            <w:szCs w:val="21"/>
+            <w:u w:val="none"/>
+            <w:shd w:val="clear" w:color="auto" w:fill="FFFFFF"/>
+          </w:rPr>
+          <w:t>Old Norse</w:t>
+        </w:r>
+      </w:hyperlink>
+      <w:r>
+        <w:rPr>
+          <w:rFonts w:ascii="Arial" w:hAnsi="Arial" w:cs="Arial"/>
+          <w:color w:val="202122"/>
+          <w:sz w:val="21"/>
+          <w:szCs w:val="21"/>
+          <w:shd w:val="clear" w:color="auto" w:fill="FFFFFF"/>
+        </w:rPr>
+        <w:t> </w:t>
+      </w:r>
+      <w:proofErr w:type="spellStart"/>
+      <w:r>
+        <w:rPr>
+          <w:rFonts w:ascii="Arial" w:hAnsi="Arial" w:cs="Arial"/>
+          <w:i/>
+          <w:iCs/>
+          <w:color w:val="202122"/>
+          <w:sz w:val="21"/>
+          <w:szCs w:val="21"/>
+          <w:shd w:val="clear" w:color="auto" w:fill="FFFFFF"/>
+        </w:rPr>
+        <w:fldChar w:fldCharType="begin"/>
+      </w:r>
+      <w:r>
+        <w:rPr>
+          <w:rFonts w:ascii="Arial" w:hAnsi="Arial" w:cs="Arial"/>
+          <w:i/>
+          <w:iCs/>
+          <w:color w:val="202122"/>
+          <w:sz w:val="21"/>
+          <w:szCs w:val="21"/>
+          <w:shd w:val="clear" w:color="auto" w:fill="FFFFFF"/>
+        </w:rPr>
+        <w:instrText xml:space="preserve"> HYPERLINK "https://en.wiktionary.org/wiki/var%C3%B0hygi" \l "Old_Norse" \o "wikt:varðhygi" </w:instrText>
+      </w:r>
+      <w:r>
+        <w:rPr>
+          <w:rFonts w:ascii="Arial" w:hAnsi="Arial" w:cs="Arial"/>
+          <w:i/>
+          <w:iCs/>
+          <w:color w:val="202122"/>
+          <w:sz w:val="21"/>
+          <w:szCs w:val="21"/>
+          <w:shd w:val="clear" w:color="auto" w:fill="FFFFFF"/>
+        </w:rPr>
+        <w:fldChar w:fldCharType="separate"/>
+      </w:r>
+      <w:r>
+        <w:rPr>
+          <w:rStyle w:val="Hyperlink"/>
+          <w:rFonts w:ascii="Arial" w:hAnsi="Arial" w:cs="Arial"/>
+          <w:i/>
+          <w:iCs/>
+          <w:color w:val="3366BB"/>
+          <w:sz w:val="21"/>
+          <w:szCs w:val="21"/>
+          <w:u w:val="none"/>
+          <w:shd w:val="clear" w:color="auto" w:fill="FFFFFF"/>
+        </w:rPr>
+        <w:t>varðhygi</w:t>
+      </w:r>
+      <w:proofErr w:type="spellEnd"/>
+      <w:r>
+        <w:rPr>
+          <w:rFonts w:ascii="Arial" w:hAnsi="Arial" w:cs="Arial"/>
+          <w:i/>
+          <w:iCs/>
+          <w:color w:val="202122"/>
+          <w:sz w:val="21"/>
+          <w:szCs w:val="21"/>
+          <w:shd w:val="clear" w:color="auto" w:fill="FFFFFF"/>
+        </w:rPr>
+        <w:fldChar w:fldCharType="end"/>
+      </w:r>
+      <w:r>
+        <w:rPr>
+          <w:rFonts w:ascii="Arial" w:hAnsi="Arial" w:cs="Arial"/>
+          <w:color w:val="202122"/>
+          <w:sz w:val="21"/>
+          <w:szCs w:val="21"/>
+          <w:shd w:val="clear" w:color="auto" w:fill="FFFFFF"/>
+        </w:rPr>
+        <w:t>, consisting of the elements </w:t>
+      </w:r>
+      <w:proofErr w:type="spellStart"/>
+      <w:r>
+        <w:rPr>
+          <w:rFonts w:ascii="Arial" w:hAnsi="Arial" w:cs="Arial"/>
+          <w:i/>
+          <w:iCs/>
+          <w:color w:val="202122"/>
+          <w:sz w:val="21"/>
+          <w:szCs w:val="21"/>
+          <w:shd w:val="clear" w:color="auto" w:fill="FFFFFF"/>
+        </w:rPr>
+        <w:fldChar w:fldCharType="begin"/>
+      </w:r>
+      <w:r>
+        <w:rPr>
+          <w:rFonts w:ascii="Arial" w:hAnsi="Arial" w:cs="Arial"/>
+          <w:i/>
+          <w:iCs/>
+          <w:color w:val="202122"/>
+          <w:sz w:val="21"/>
+          <w:szCs w:val="21"/>
+          <w:shd w:val="clear" w:color="auto" w:fill="FFFFFF"/>
+        </w:rPr>
+        <w:instrText xml:space="preserve"> HYPERLINK "https://en.wiktionary.org/wiki/v%C7%ABr%C3%B0" \l "Old_Norse" \o "wikt:vǫrð" </w:instrText>
+      </w:r>
+      <w:r>
+        <w:rPr>
+          <w:rFonts w:ascii="Arial" w:hAnsi="Arial" w:cs="Arial"/>
+          <w:i/>
+          <w:iCs/>
+          <w:color w:val="202122"/>
+          <w:sz w:val="21"/>
+          <w:szCs w:val="21"/>
+          <w:shd w:val="clear" w:color="auto" w:fill="FFFFFF"/>
+        </w:rPr>
+        <w:fldChar w:fldCharType="separate"/>
+      </w:r>
+      <w:r>
+        <w:rPr>
+          <w:rStyle w:val="Hyperlink"/>
+          <w:rFonts w:ascii="Arial" w:hAnsi="Arial" w:cs="Arial"/>
+          <w:i/>
+          <w:iCs/>
+          <w:color w:val="3366BB"/>
+          <w:sz w:val="21"/>
+          <w:szCs w:val="21"/>
+          <w:u w:val="none"/>
+          <w:shd w:val="clear" w:color="auto" w:fill="FFFFFF"/>
+        </w:rPr>
+        <w:t>vǫrð</w:t>
+      </w:r>
+      <w:proofErr w:type="spellEnd"/>
+      <w:r>
+        <w:rPr>
+          <w:rFonts w:ascii="Arial" w:hAnsi="Arial" w:cs="Arial"/>
+          <w:i/>
+          <w:iCs/>
+          <w:color w:val="202122"/>
+          <w:sz w:val="21"/>
+          <w:szCs w:val="21"/>
+          <w:shd w:val="clear" w:color="auto" w:fill="FFFFFF"/>
+        </w:rPr>
+        <w:fldChar w:fldCharType="end"/>
+      </w:r>
+      <w:r>
+        <w:rPr>
+          <w:rFonts w:ascii="Arial" w:hAnsi="Arial" w:cs="Arial"/>
+          <w:color w:val="202122"/>
+          <w:sz w:val="21"/>
+          <w:szCs w:val="21"/>
+          <w:shd w:val="clear" w:color="auto" w:fill="FFFFFF"/>
+        </w:rPr>
+        <w:t>, "guard, watchman" (akin to "warden") and </w:t>
+      </w:r>
+      <w:proofErr w:type="spellStart"/>
+      <w:r>
+        <w:rPr>
+          <w:rFonts w:ascii="Arial" w:hAnsi="Arial" w:cs="Arial"/>
+          <w:i/>
+          <w:iCs/>
+          <w:color w:val="202122"/>
+          <w:sz w:val="21"/>
+          <w:szCs w:val="21"/>
+          <w:shd w:val="clear" w:color="auto" w:fill="FFFFFF"/>
+        </w:rPr>
+        <w:fldChar w:fldCharType="begin"/>
+      </w:r>
+      <w:r>
+        <w:rPr>
+          <w:rFonts w:ascii="Arial" w:hAnsi="Arial" w:cs="Arial"/>
+          <w:i/>
+          <w:iCs/>
+          <w:color w:val="202122"/>
+          <w:sz w:val="21"/>
+          <w:szCs w:val="21"/>
+          <w:shd w:val="clear" w:color="auto" w:fill="FFFFFF"/>
+        </w:rPr>
+        <w:instrText xml:space="preserve"> HYPERLINK "https://en.wiktionary.org/wiki/hugr" \l "Old_Norse" \o "wikt:hugr" </w:instrText>
+      </w:r>
+      <w:r>
+        <w:rPr>
+          <w:rFonts w:ascii="Arial" w:hAnsi="Arial" w:cs="Arial"/>
+          <w:i/>
+          <w:iCs/>
+          <w:color w:val="202122"/>
+          <w:sz w:val="21"/>
+          <w:szCs w:val="21"/>
+          <w:shd w:val="clear" w:color="auto" w:fill="FFFFFF"/>
+        </w:rPr>
+        <w:fldChar w:fldCharType="separate"/>
+      </w:r>
+      <w:r>
+        <w:rPr>
+          <w:rStyle w:val="Hyperlink"/>
+          <w:rFonts w:ascii="Arial" w:hAnsi="Arial" w:cs="Arial"/>
+          <w:i/>
+          <w:iCs/>
+          <w:color w:val="3366BB"/>
+          <w:sz w:val="21"/>
+          <w:szCs w:val="21"/>
+          <w:u w:val="none"/>
+          <w:shd w:val="clear" w:color="auto" w:fill="FFFFFF"/>
+        </w:rPr>
+        <w:t>hugr</w:t>
+      </w:r>
+      <w:proofErr w:type="spellEnd"/>
+      <w:r>
+        <w:rPr>
+          <w:rFonts w:ascii="Arial" w:hAnsi="Arial" w:cs="Arial"/>
+          <w:i/>
+          <w:iCs/>
+          <w:color w:val="202122"/>
+          <w:sz w:val="21"/>
+          <w:szCs w:val="21"/>
+          <w:shd w:val="clear" w:color="auto" w:fill="FFFFFF"/>
+        </w:rPr>
+        <w:fldChar w:fldCharType="end"/>
+      </w:r>
+      <w:r>
+        <w:rPr>
+          <w:rFonts w:ascii="Arial" w:hAnsi="Arial" w:cs="Arial"/>
+          <w:color w:val="202122"/>
+          <w:sz w:val="21"/>
+          <w:szCs w:val="21"/>
+          <w:shd w:val="clear" w:color="auto" w:fill="FFFFFF"/>
+        </w:rPr>
+        <w:t xml:space="preserve">, "mind" or "soul". Originally, </w:t>
+      </w:r>
+      <w:proofErr w:type="spellStart"/>
+      <w:r>
+        <w:rPr>
+          <w:rFonts w:ascii="Arial" w:hAnsi="Arial" w:cs="Arial"/>
+          <w:color w:val="202122"/>
+          <w:sz w:val="21"/>
+          <w:szCs w:val="21"/>
+          <w:shd w:val="clear" w:color="auto" w:fill="FFFFFF"/>
+        </w:rPr>
+        <w:t>vardøger</w:t>
+      </w:r>
+      <w:proofErr w:type="spellEnd"/>
+      <w:r>
+        <w:rPr>
+          <w:rFonts w:ascii="Arial" w:hAnsi="Arial" w:cs="Arial"/>
+          <w:color w:val="202122"/>
+          <w:sz w:val="21"/>
+          <w:szCs w:val="21"/>
+          <w:shd w:val="clear" w:color="auto" w:fill="FFFFFF"/>
+        </w:rPr>
+        <w:t xml:space="preserve"> was considered a </w:t>
+      </w:r>
+      <w:proofErr w:type="spellStart"/>
+      <w:r>
+        <w:fldChar w:fldCharType="begin"/>
+      </w:r>
+      <w:r>
+        <w:instrText xml:space="preserve"> HYPERLINK "https://en.wikipedia.org/wiki/Fylgja" \o "Fylgja" </w:instrText>
+      </w:r>
+      <w:r>
+        <w:fldChar w:fldCharType="separate"/>
+      </w:r>
+      <w:r>
+        <w:rPr>
+          <w:rStyle w:val="Hyperlink"/>
+          <w:rFonts w:ascii="Arial" w:hAnsi="Arial" w:cs="Arial"/>
+          <w:color w:val="0645AD"/>
+          <w:sz w:val="21"/>
+          <w:szCs w:val="21"/>
+          <w:u w:val="none"/>
+          <w:shd w:val="clear" w:color="auto" w:fill="FFFFFF"/>
+        </w:rPr>
+        <w:t>fylgja</w:t>
+      </w:r>
+      <w:proofErr w:type="spellEnd"/>
+      <w:r>
+        <w:fldChar w:fldCharType="end"/>
+      </w:r>
+      <w:r>
+        <w:rPr>
+          <w:rFonts w:ascii="Arial" w:hAnsi="Arial" w:cs="Arial"/>
+          <w:color w:val="202122"/>
+          <w:sz w:val="21"/>
+          <w:szCs w:val="21"/>
+          <w:shd w:val="clear" w:color="auto" w:fill="FFFFFF"/>
+        </w:rPr>
+        <w:t>, a sort of guardian spirit.</w:t>
+      </w:r>
+      <w:hyperlink r:id="rId46" w:anchor="cite_note-2" w:history="1">
+        <w:r>
+          <w:rPr>
+            <w:rStyle w:val="Hyperlink"/>
+            <w:rFonts w:ascii="Arial" w:hAnsi="Arial" w:cs="Arial"/>
+            <w:color w:val="0645AD"/>
+            <w:sz w:val="17"/>
+            <w:szCs w:val="17"/>
+            <w:u w:val="none"/>
+            <w:shd w:val="clear" w:color="auto" w:fill="FFFFFF"/>
+            <w:vertAlign w:val="superscript"/>
+          </w:rPr>
+          <w:t>[2]</w:t>
+        </w:r>
+      </w:hyperlink>
+    </w:p>
+    <w:p>
+      <w:r>
+        <w:rPr>
+          <w:rFonts w:ascii="Arial" w:hAnsi="Arial" w:cs="Arial"/>
+          <w:color w:val="202122"/>
+          <w:sz w:val="21"/>
+          <w:szCs w:val="21"/>
+          <w:shd w:val="clear" w:color="auto" w:fill="FFFFFF"/>
+        </w:rPr>
+        <w:t>Stories typically include instances that are nearly </w:t>
+      </w:r>
+      <w:hyperlink r:id="rId47" w:tooltip="Déjà vu" w:history="1">
+        <w:r>
+          <w:rPr>
+            <w:rStyle w:val="Hyperlink"/>
+            <w:rFonts w:ascii="Arial" w:hAnsi="Arial" w:cs="Arial"/>
+            <w:color w:val="0645AD"/>
+            <w:sz w:val="21"/>
+            <w:szCs w:val="21"/>
+            <w:u w:val="none"/>
+            <w:shd w:val="clear" w:color="auto" w:fill="FFFFFF"/>
+          </w:rPr>
+          <w:t>déjà vu</w:t>
+        </w:r>
+      </w:hyperlink>
+      <w:r>
+        <w:rPr>
+          <w:rFonts w:ascii="Arial" w:hAnsi="Arial" w:cs="Arial"/>
+          <w:color w:val="202122"/>
+          <w:sz w:val="21"/>
+          <w:szCs w:val="21"/>
+          <w:shd w:val="clear" w:color="auto" w:fill="FFFFFF"/>
+        </w:rPr>
+        <w:t> in substance, but in reverse, where a spirit with the subject's footsteps, voice, scent, or appearance and overall demeanor precedes them in a location or activity, resulting in witnesses believing they've seen or heard the actual person before the person physically arrives. This bears a subtle difference from a </w:t>
+      </w:r>
+      <w:hyperlink r:id="rId48" w:tooltip="Doppelgänger" w:history="1">
+        <w:r>
+          <w:rPr>
+            <w:rStyle w:val="Hyperlink"/>
+            <w:rFonts w:ascii="Arial" w:hAnsi="Arial" w:cs="Arial"/>
+            <w:color w:val="0645AD"/>
+            <w:sz w:val="21"/>
+            <w:szCs w:val="21"/>
+            <w:u w:val="none"/>
+            <w:shd w:val="clear" w:color="auto" w:fill="FFFFFF"/>
+          </w:rPr>
+          <w:t>doppelgänger</w:t>
+        </w:r>
+      </w:hyperlink>
+      <w:r>
+        <w:rPr>
+          <w:rFonts w:ascii="Arial" w:hAnsi="Arial" w:cs="Arial"/>
+          <w:color w:val="202122"/>
+          <w:sz w:val="21"/>
+          <w:szCs w:val="21"/>
+          <w:shd w:val="clear" w:color="auto" w:fill="FFFFFF"/>
+        </w:rPr>
+        <w:t>, with a less sinister connotation. It has been likened to being a phantom double, or form of </w:t>
+      </w:r>
+      <w:hyperlink r:id="rId49" w:tooltip="Bilocation" w:history="1">
+        <w:r>
+          <w:rPr>
+            <w:rStyle w:val="Hyperlink"/>
+            <w:rFonts w:ascii="Arial" w:hAnsi="Arial" w:cs="Arial"/>
+            <w:color w:val="0645AD"/>
+            <w:sz w:val="21"/>
+            <w:szCs w:val="21"/>
+            <w:u w:val="none"/>
+            <w:shd w:val="clear" w:color="auto" w:fill="FFFFFF"/>
+          </w:rPr>
+          <w:t>bilocation</w:t>
+        </w:r>
+      </w:hyperlink>
+      <w:r>
+        <w:rPr>
+          <w:rFonts w:ascii="Arial" w:hAnsi="Arial" w:cs="Arial"/>
+          <w:color w:val="202122"/>
+          <w:sz w:val="21"/>
+          <w:szCs w:val="21"/>
+          <w:shd w:val="clear" w:color="auto" w:fill="FFFFFF"/>
+        </w:rPr>
+        <w:t>. In </w:t>
+      </w:r>
+      <w:hyperlink r:id="rId50" w:tooltip="Finnish folklore" w:history="1">
+        <w:r>
+          <w:rPr>
+            <w:rStyle w:val="Hyperlink"/>
+            <w:rFonts w:ascii="Arial" w:hAnsi="Arial" w:cs="Arial"/>
+            <w:color w:val="0645AD"/>
+            <w:sz w:val="21"/>
+            <w:szCs w:val="21"/>
+            <w:u w:val="none"/>
+            <w:shd w:val="clear" w:color="auto" w:fill="FFFFFF"/>
+          </w:rPr>
+          <w:t>Finnish folklore</w:t>
+        </w:r>
+      </w:hyperlink>
+      <w:r>
+        <w:rPr>
+          <w:rFonts w:ascii="Arial" w:hAnsi="Arial" w:cs="Arial"/>
+          <w:color w:val="202122"/>
+          <w:sz w:val="21"/>
+          <w:szCs w:val="21"/>
+          <w:shd w:val="clear" w:color="auto" w:fill="FFFFFF"/>
+        </w:rPr>
+        <w:t>, the concept is known as </w:t>
+      </w:r>
+      <w:proofErr w:type="spellStart"/>
+      <w:r>
+        <w:rPr>
+          <w:rFonts w:ascii="Arial" w:hAnsi="Arial" w:cs="Arial"/>
+          <w:i/>
+          <w:iCs/>
+          <w:color w:val="202122"/>
+          <w:sz w:val="21"/>
+          <w:szCs w:val="21"/>
+          <w:shd w:val="clear" w:color="auto" w:fill="FFFFFF"/>
+        </w:rPr>
+        <w:fldChar w:fldCharType="begin"/>
+      </w:r>
+      <w:r>
+        <w:rPr>
+          <w:rFonts w:ascii="Arial" w:hAnsi="Arial" w:cs="Arial"/>
+          <w:i/>
+          <w:iCs/>
+          <w:color w:val="202122"/>
+          <w:sz w:val="21"/>
+          <w:szCs w:val="21"/>
+          <w:shd w:val="clear" w:color="auto" w:fill="FFFFFF"/>
+        </w:rPr>
+        <w:instrText xml:space="preserve"> HYPERLINK "https://en.wikipedia.org/wiki/Eti%C3%A4inen" \o "Etiäinen" </w:instrText>
+      </w:r>
+      <w:r>
+        <w:rPr>
+          <w:rFonts w:ascii="Arial" w:hAnsi="Arial" w:cs="Arial"/>
+          <w:i/>
+          <w:iCs/>
+          <w:color w:val="202122"/>
+          <w:sz w:val="21"/>
+          <w:szCs w:val="21"/>
+          <w:shd w:val="clear" w:color="auto" w:fill="FFFFFF"/>
+        </w:rPr>
+        <w:fldChar w:fldCharType="separate"/>
+      </w:r>
+      <w:r>
+        <w:rPr>
+          <w:rStyle w:val="Hyperlink"/>
+          <w:rFonts w:ascii="Arial" w:hAnsi="Arial" w:cs="Arial"/>
+          <w:i/>
+          <w:iCs/>
+          <w:color w:val="0645AD"/>
+          <w:sz w:val="21"/>
+          <w:szCs w:val="21"/>
+          <w:u w:val="none"/>
+          <w:shd w:val="clear" w:color="auto" w:fill="FFFFFF"/>
+        </w:rPr>
+        <w:t>etiäinen</w:t>
+      </w:r>
+      <w:proofErr w:type="spellEnd"/>
+      <w:r>
+        <w:rPr>
+          <w:rFonts w:ascii="Arial" w:hAnsi="Arial" w:cs="Arial"/>
+          <w:i/>
+          <w:iCs/>
+          <w:color w:val="202122"/>
+          <w:sz w:val="21"/>
+          <w:szCs w:val="21"/>
+          <w:shd w:val="clear" w:color="auto" w:fill="FFFFFF"/>
+        </w:rPr>
+        <w:fldChar w:fldCharType="end"/>
+      </w:r>
+      <w:r>
+        <w:rPr>
+          <w:rFonts w:ascii="Arial" w:hAnsi="Arial" w:cs="Arial"/>
+          <w:color w:val="202122"/>
+          <w:sz w:val="21"/>
+          <w:szCs w:val="21"/>
+          <w:shd w:val="clear" w:color="auto" w:fill="FFFFFF"/>
+        </w:rPr>
+        <w:t>.</w:t>
+      </w:r>
+    </w:p>
     <w:sectPr>
       <w:pgSz w:w="12240" w:h="15840"/>
       <w:pgMar w:top="1440" w:right="1440" w:bottom="1440" w:left="1440" w:header="720" w:footer="720" w:gutter="0"/>
@@ -1655,7 +4039,7 @@
         <w:rFonts w:ascii="inherit" w:eastAsia="Times New Roman" w:hAnsi="inherit" w:cs="Times New Roman" w:hint="default"/>
       </w:rPr>
     </w:lvl>
-    <w:lvl w:ilvl="1" w:tplc="04090003" w:tentative="1">
+    <w:lvl w:ilvl="1" w:tplc="04090003">
       <w:start w:val="1"/>
       <w:numFmt w:val="bullet"/>
       <w:lvlText w:val="o"/>
@@ -2160,6 +4544,25 @@
     <w:name w:val="Normal"/>
     <w:qFormat/>
   </w:style>
+  <w:style w:type="paragraph" w:styleId="Heading2">
+    <w:name w:val="heading 2"/>
+    <w:basedOn w:val="Normal"/>
+    <w:link w:val="Heading2Char"/>
+    <w:uiPriority w:val="9"/>
+    <w:qFormat/>
+    <w:rsid w:val="006B3956"/>
+    <w:pPr>
+      <w:spacing w:before="100" w:beforeAutospacing="1" w:after="100" w:afterAutospacing="1" w:line="240" w:lineRule="auto"/>
+      <w:outlineLvl w:val="1"/>
+    </w:pPr>
+    <w:rPr>
+      <w:rFonts w:ascii="Times New Roman" w:eastAsia="Times New Roman" w:hAnsi="Times New Roman" w:cs="Times New Roman"/>
+      <w:b/>
+      <w:bCs/>
+      <w:sz w:val="36"/>
+      <w:szCs w:val="36"/>
+    </w:rPr>
+  </w:style>
   <w:style w:type="character" w:default="1" w:styleId="DefaultParagraphFont">
     <w:name w:val="Default Paragraph Font"/>
     <w:uiPriority w:val="1"/>
@@ -2209,6 +4612,71 @@
       <w:color w:val="0000FF"/>
       <w:u w:val="single"/>
     </w:rPr>
+  </w:style>
+  <w:style w:type="paragraph" w:styleId="NormalWeb">
+    <w:name w:val="Normal (Web)"/>
+    <w:basedOn w:val="Normal"/>
+    <w:uiPriority w:val="99"/>
+    <w:semiHidden/>
+    <w:unhideWhenUsed/>
+    <w:rsid w:val="006B3956"/>
+    <w:pPr>
+      <w:spacing w:before="100" w:beforeAutospacing="1" w:after="100" w:afterAutospacing="1" w:line="240" w:lineRule="auto"/>
+    </w:pPr>
+    <w:rPr>
+      <w:rFonts w:ascii="Times New Roman" w:eastAsia="Times New Roman" w:hAnsi="Times New Roman" w:cs="Times New Roman"/>
+      <w:sz w:val="24"/>
+      <w:szCs w:val="24"/>
+    </w:rPr>
+  </w:style>
+  <w:style w:type="character" w:customStyle="1" w:styleId="ipa">
+    <w:name w:val="ipa"/>
+    <w:basedOn w:val="DefaultParagraphFont"/>
+    <w:rsid w:val="006B3956"/>
+  </w:style>
+  <w:style w:type="character" w:customStyle="1" w:styleId="wrap">
+    <w:name w:val="wrap"/>
+    <w:basedOn w:val="DefaultParagraphFont"/>
+    <w:rsid w:val="006B3956"/>
+  </w:style>
+  <w:style w:type="character" w:customStyle="1" w:styleId="nowrap">
+    <w:name w:val="nowrap"/>
+    <w:basedOn w:val="DefaultParagraphFont"/>
+    <w:rsid w:val="006B3956"/>
+  </w:style>
+  <w:style w:type="character" w:customStyle="1" w:styleId="fn">
+    <w:name w:val="fn"/>
+    <w:basedOn w:val="DefaultParagraphFont"/>
+    <w:rsid w:val="006B3956"/>
+  </w:style>
+  <w:style w:type="character" w:customStyle="1" w:styleId="Heading2Char">
+    <w:name w:val="Heading 2 Char"/>
+    <w:basedOn w:val="DefaultParagraphFont"/>
+    <w:link w:val="Heading2"/>
+    <w:uiPriority w:val="9"/>
+    <w:rsid w:val="006B3956"/>
+    <w:rPr>
+      <w:rFonts w:ascii="Times New Roman" w:eastAsia="Times New Roman" w:hAnsi="Times New Roman" w:cs="Times New Roman"/>
+      <w:b/>
+      <w:bCs/>
+      <w:sz w:val="36"/>
+      <w:szCs w:val="36"/>
+    </w:rPr>
+  </w:style>
+  <w:style w:type="character" w:customStyle="1" w:styleId="mw-headline">
+    <w:name w:val="mw-headline"/>
+    <w:basedOn w:val="DefaultParagraphFont"/>
+    <w:rsid w:val="006B3956"/>
+  </w:style>
+  <w:style w:type="character" w:customStyle="1" w:styleId="mw-editsection">
+    <w:name w:val="mw-editsection"/>
+    <w:basedOn w:val="DefaultParagraphFont"/>
+    <w:rsid w:val="006B3956"/>
+  </w:style>
+  <w:style w:type="character" w:customStyle="1" w:styleId="mw-editsection-bracket">
+    <w:name w:val="mw-editsection-bracket"/>
+    <w:basedOn w:val="DefaultParagraphFont"/>
+    <w:rsid w:val="006B3956"/>
   </w:style>
 </w:styles>
 </file>

</xml_diff>

<commit_message>
still cleaning up U2_LIDAR
</commit_message>
<xml_diff>
--- a/IoT_Capstone-IvanBoyd.docx
+++ b/IoT_Capstone-IvanBoyd.docx
@@ -983,7 +983,7 @@
           <w:sz w:val="24"/>
           <w:szCs w:val="24"/>
         </w:rPr>
-        <w:t xml:space="preserve"> approaching and receding from the infinity box. General movement will result in an apparent awakening of the infinity box, perhaps indicated by soft LED lights turning on or mildly pulsing. Movement </w:t>
+        <w:t xml:space="preserve"> approaching and receding from the infinity box. General movement will result in an apparent awakening of the infinity box, perhaps indicated by soft LED lights turning on or mildly pulsing. </w:t>
       </w:r>
       <w:r>
         <w:rPr>
@@ -992,7 +992,7 @@
           <w:szCs w:val="24"/>
         </w:rPr>
         <w:lastRenderedPageBreak/>
-        <w:t>directly in front of the infinity box will produce correlative light activity within the infinity box.</w:t>
+        <w:t>Movement directly in front of the infinity box will produce correlative light activity within the infinity box.</w:t>
       </w:r>
     </w:p>
     <w:p>
@@ -1618,17 +1618,23 @@
           <w:szCs w:val="24"/>
         </w:rPr>
       </w:pPr>
+      <w:r>
+        <w:rPr>
+          <w:rFonts w:ascii="inherit" w:eastAsia="Times New Roman" w:hAnsi="inherit" w:cs="Times New Roman"/>
+          <w:sz w:val="24"/>
+          <w:szCs w:val="24"/>
+        </w:rPr>
+        <w:t>Research:</w:t>
+      </w:r>
     </w:p>
     <w:p>
       <w:pPr>
         <w:shd w:val="clear" w:color="auto" w:fill="FFFFFF"/>
         <w:spacing w:after="0" w:line="240" w:lineRule="auto"/>
-        <w:rPr>
-          <w:rFonts w:ascii="inherit" w:eastAsia="Times New Roman" w:hAnsi="inherit" w:cs="Times New Roman"/>
-          <w:sz w:val="24"/>
-          <w:szCs w:val="24"/>
-        </w:rPr>
-      </w:pPr>
+      </w:pPr>
+      <w:r>
+        <w:t>Garmin Lidar Distance Sensor</w:t>
+      </w:r>
     </w:p>
     <w:p>
       <w:pPr>
@@ -1641,13 +1647,30 @@
         </w:rPr>
       </w:pPr>
       <w:r>
-        <w:rPr>
-          <w:rFonts w:ascii="inherit" w:eastAsia="Times New Roman" w:hAnsi="inherit" w:cs="Times New Roman"/>
-          <w:sz w:val="24"/>
-          <w:szCs w:val="24"/>
-        </w:rPr>
-        <w:t>Research:</w:t>
-      </w:r>
+        <w:t xml:space="preserve">Accessed 11/29/21, </w:t>
+      </w:r>
+      <w:hyperlink r:id="rId6" w:history="1">
+        <w:r>
+          <w:rPr>
+            <w:rStyle w:val="Hyperlink"/>
+          </w:rPr>
+          <w:t>Getting started with the Garmin (</w:t>
+        </w:r>
+        <w:proofErr w:type="spellStart"/>
+        <w:r>
+          <w:rPr>
+            <w:rStyle w:val="Hyperlink"/>
+          </w:rPr>
+          <w:t>Qwiic</w:t>
+        </w:r>
+        <w:proofErr w:type="spellEnd"/>
+        <w:r>
+          <w:rPr>
+            <w:rStyle w:val="Hyperlink"/>
+          </w:rPr>
+          <w:t>) LIDAR-Lite v4 LED | Into Robotics</w:t>
+        </w:r>
+      </w:hyperlink>
     </w:p>
     <w:p>
       <w:pPr>
@@ -1659,47 +1682,66 @@
           <w:szCs w:val="24"/>
         </w:rPr>
       </w:pPr>
-      <w:hyperlink r:id="rId6" w:history="1">
+      <w:r>
+        <w:rPr>
+          <w:rFonts w:ascii="inherit" w:eastAsia="Times New Roman" w:hAnsi="inherit" w:cs="Times New Roman"/>
+          <w:sz w:val="24"/>
+          <w:szCs w:val="24"/>
+        </w:rPr>
+        <w:t>Includes code examples for hooking up</w:t>
+      </w:r>
+    </w:p>
+    <w:p>
+      <w:pPr>
+        <w:shd w:val="clear" w:color="auto" w:fill="FFFFFF"/>
+        <w:spacing w:after="0" w:line="240" w:lineRule="auto"/>
+        <w:rPr>
+          <w:rFonts w:ascii="inherit" w:eastAsia="Times New Roman" w:hAnsi="inherit" w:cs="Times New Roman"/>
+          <w:sz w:val="24"/>
+          <w:szCs w:val="24"/>
+        </w:rPr>
+      </w:pPr>
+    </w:p>
+    <w:p>
+      <w:pPr>
+        <w:shd w:val="clear" w:color="auto" w:fill="FFFFFF"/>
+        <w:spacing w:after="0" w:line="240" w:lineRule="auto"/>
+        <w:rPr>
+          <w:rFonts w:ascii="inherit" w:eastAsia="Times New Roman" w:hAnsi="inherit" w:cs="Times New Roman"/>
+          <w:sz w:val="24"/>
+          <w:szCs w:val="24"/>
+        </w:rPr>
+      </w:pPr>
+      <w:r>
+        <w:rPr>
+          <w:rFonts w:ascii="inherit" w:eastAsia="Times New Roman" w:hAnsi="inherit" w:cs="Times New Roman"/>
+          <w:sz w:val="24"/>
+          <w:szCs w:val="24"/>
+        </w:rPr>
+        <w:t>LED Color Theory</w:t>
+      </w:r>
+    </w:p>
+    <w:p>
+      <w:pPr>
+        <w:shd w:val="clear" w:color="auto" w:fill="FFFFFF"/>
+        <w:spacing w:after="0" w:line="240" w:lineRule="auto"/>
+        <w:rPr>
+          <w:rFonts w:ascii="inherit" w:eastAsia="Times New Roman" w:hAnsi="inherit" w:cs="Times New Roman"/>
+          <w:sz w:val="24"/>
+          <w:szCs w:val="24"/>
+        </w:rPr>
+      </w:pPr>
+      <w:r>
+        <w:t xml:space="preserve">Accessed 11/29/21, </w:t>
+      </w:r>
+      <w:hyperlink r:id="rId7" w:anchor=":~:text=The%20first%20method%20of%20coloring%20light%20is%20the,lights%20in%20order%20to%20mix%20the%20desired%20color." w:history="1">
         <w:r>
           <w:rPr>
             <w:rStyle w:val="Hyperlink"/>
           </w:rPr>
-          <w:t>Getting started with the Garmin (</w:t>
-        </w:r>
-        <w:proofErr w:type="spellStart"/>
-        <w:r>
-          <w:rPr>
-            <w:rStyle w:val="Hyperlink"/>
-          </w:rPr>
-          <w:t>Qwiic</w:t>
-        </w:r>
-        <w:proofErr w:type="spellEnd"/>
-        <w:r>
-          <w:rPr>
-            <w:rStyle w:val="Hyperlink"/>
-          </w:rPr>
-          <w:t>) LIDAR-Lite v4 LED | Into Robotics</w:t>
+          <w:t>What Are the Rules to Using Color in Stage Lighting? – Learn Stage Lighting .com</w:t>
         </w:r>
       </w:hyperlink>
-    </w:p>
-    <w:p>
-      <w:pPr>
-        <w:shd w:val="clear" w:color="auto" w:fill="FFFFFF"/>
-        <w:spacing w:after="0" w:line="240" w:lineRule="auto"/>
-        <w:rPr>
-          <w:rFonts w:ascii="inherit" w:eastAsia="Times New Roman" w:hAnsi="inherit" w:cs="Times New Roman"/>
-          <w:sz w:val="24"/>
-          <w:szCs w:val="24"/>
-        </w:rPr>
-      </w:pPr>
-      <w:r>
-        <w:rPr>
-          <w:rFonts w:ascii="inherit" w:eastAsia="Times New Roman" w:hAnsi="inherit" w:cs="Times New Roman"/>
-          <w:sz w:val="24"/>
-          <w:szCs w:val="24"/>
-        </w:rPr>
-        <w:t>Includes code examples for hooking up</w:t>
-      </w:r>
     </w:p>
     <w:p>
       <w:pPr>
@@ -1719,36 +1761,8 @@
           <w:sz w:val="24"/>
           <w:szCs w:val="24"/>
         </w:rPr>
-        <w:t>D</w:t>
-      </w:r>
-      <w:r>
-        <w:rPr>
-          <w:rFonts w:ascii="inherit" w:eastAsia="Times New Roman" w:hAnsi="inherit" w:cs="Times New Roman"/>
-          <w:sz w:val="24"/>
-          <w:szCs w:val="24"/>
-        </w:rPr>
-        <w:t>oppelgänger</w:t>
-      </w:r>
-      <w:r>
-        <w:rPr>
-          <w:rFonts w:ascii="inherit" w:eastAsia="Times New Roman" w:hAnsi="inherit" w:cs="Times New Roman"/>
-          <w:sz w:val="24"/>
-          <w:szCs w:val="24"/>
-        </w:rPr>
-        <w:t xml:space="preserve"> references:</w:t>
-      </w:r>
-    </w:p>
-    <w:p>
-      <w:pPr>
-        <w:pStyle w:val="ListParagraph"/>
-        <w:shd w:val="clear" w:color="auto" w:fill="FFFFFF"/>
-        <w:spacing w:after="0" w:line="240" w:lineRule="auto"/>
-        <w:rPr>
-          <w:rFonts w:ascii="inherit" w:eastAsia="Times New Roman" w:hAnsi="inherit" w:cs="Times New Roman"/>
-          <w:sz w:val="24"/>
-          <w:szCs w:val="24"/>
-        </w:rPr>
-      </w:pPr>
+        <w:t>HTML Colors:</w:t>
+      </w:r>
     </w:p>
     <w:p>
       <w:pPr>
@@ -1768,25 +1782,83 @@
           <w:sz w:val="24"/>
           <w:szCs w:val="24"/>
         </w:rPr>
+        <w:t xml:space="preserve">Accessed 12/2/21, </w:t>
+      </w:r>
+      <w:hyperlink r:id="rId8" w:history="1">
+        <w:r>
+          <w:rPr>
+            <w:rStyle w:val="Hyperlink"/>
+          </w:rPr>
+          <w:t>Html Colors</w:t>
+        </w:r>
+      </w:hyperlink>
+    </w:p>
+    <w:p>
+      <w:pPr>
+        <w:pStyle w:val="ListParagraph"/>
+        <w:shd w:val="clear" w:color="auto" w:fill="FFFFFF"/>
+        <w:spacing w:after="0" w:line="240" w:lineRule="auto"/>
+        <w:ind w:left="0"/>
+        <w:rPr>
+          <w:rFonts w:ascii="inherit" w:eastAsia="Times New Roman" w:hAnsi="inherit" w:cs="Times New Roman"/>
+          <w:sz w:val="24"/>
+          <w:szCs w:val="24"/>
+        </w:rPr>
+      </w:pPr>
+      <w:r>
+        <w:rPr>
+          <w:rFonts w:ascii="inherit" w:eastAsia="Times New Roman" w:hAnsi="inherit" w:cs="Times New Roman"/>
+          <w:sz w:val="24"/>
+          <w:szCs w:val="24"/>
+        </w:rPr>
+        <w:t>D</w:t>
+      </w:r>
+      <w:r>
+        <w:rPr>
+          <w:rFonts w:ascii="inherit" w:eastAsia="Times New Roman" w:hAnsi="inherit" w:cs="Times New Roman"/>
+          <w:sz w:val="24"/>
+          <w:szCs w:val="24"/>
+        </w:rPr>
+        <w:t>oppelgänger</w:t>
+      </w:r>
+      <w:r>
+        <w:rPr>
+          <w:rFonts w:ascii="inherit" w:eastAsia="Times New Roman" w:hAnsi="inherit" w:cs="Times New Roman"/>
+          <w:sz w:val="24"/>
+          <w:szCs w:val="24"/>
+        </w:rPr>
+        <w:t xml:space="preserve"> references:</w:t>
+      </w:r>
+    </w:p>
+    <w:p>
+      <w:pPr>
+        <w:pStyle w:val="ListParagraph"/>
+        <w:shd w:val="clear" w:color="auto" w:fill="FFFFFF"/>
+        <w:spacing w:after="0" w:line="240" w:lineRule="auto"/>
+        <w:ind w:left="0"/>
+        <w:rPr>
+          <w:rFonts w:ascii="inherit" w:eastAsia="Times New Roman" w:hAnsi="inherit" w:cs="Times New Roman"/>
+          <w:sz w:val="24"/>
+          <w:szCs w:val="24"/>
+        </w:rPr>
+      </w:pPr>
+      <w:r>
+        <w:rPr>
+          <w:rFonts w:ascii="inherit" w:eastAsia="Times New Roman" w:hAnsi="inherit" w:cs="Times New Roman"/>
+          <w:sz w:val="24"/>
+          <w:szCs w:val="24"/>
+        </w:rPr>
         <w:t>Accessed 11/29/2021:</w:t>
       </w:r>
-    </w:p>
-    <w:p>
-      <w:pPr>
-        <w:pStyle w:val="ListParagraph"/>
-        <w:numPr>
-          <w:ilvl w:val="0"/>
-          <w:numId w:val="2"/>
-        </w:numPr>
-        <w:shd w:val="clear" w:color="auto" w:fill="FFFFFF"/>
-        <w:spacing w:after="0" w:line="240" w:lineRule="auto"/>
-        <w:rPr>
-          <w:rFonts w:ascii="inherit" w:eastAsia="Times New Roman" w:hAnsi="inherit" w:cs="Times New Roman"/>
-          <w:sz w:val="24"/>
-          <w:szCs w:val="24"/>
-        </w:rPr>
-      </w:pPr>
-      <w:hyperlink r:id="rId7" w:history="1">
+      <w:r>
+        <w:rPr>
+          <w:rFonts w:ascii="inherit" w:eastAsia="Times New Roman" w:hAnsi="inherit" w:cs="Times New Roman"/>
+          <w:sz w:val="24"/>
+          <w:szCs w:val="24"/>
+        </w:rPr>
+        <w:t xml:space="preserve">  </w:t>
+      </w:r>
+      <w:hyperlink r:id="rId9" w:history="1">
         <w:r>
           <w:rPr>
             <w:rStyle w:val="Hyperlink"/>
@@ -1836,7 +1908,7 @@
         </w:rPr>
         <w:t> (</w:t>
       </w:r>
-      <w:hyperlink r:id="rId8" w:tooltip="Help:IPA/English" w:history="1">
+      <w:hyperlink r:id="rId10" w:tooltip="Help:IPA/English" w:history="1">
         <w:r>
           <w:rPr>
             <w:rStyle w:val="Hyperlink"/>
@@ -1930,7 +2002,7 @@
         </w:rPr>
         <w:t>German: </w:t>
       </w:r>
-      <w:hyperlink r:id="rId9" w:tooltip="Help:IPA/Standard German" w:history="1">
+      <w:hyperlink r:id="rId11" w:tooltip="Help:IPA/Standard German" w:history="1">
         <w:r>
           <w:rPr>
             <w:rStyle w:val="Hyperlink"/>
@@ -2018,7 +2090,7 @@
             <wp:extent cx="102235" cy="102235"/>
             <wp:effectExtent l="0" t="0" r="0" b="0"/>
             <wp:docPr id="1" name="Picture 1" descr="About this sound">
-              <a:hlinkClick xmlns:a="http://schemas.openxmlformats.org/drawingml/2006/main" r:id="rId10" tooltip="&quot;About this sound&quot;"/>
+              <a:hlinkClick xmlns:a="http://schemas.openxmlformats.org/drawingml/2006/main" r:id="rId12" tooltip="&quot;About this sound&quot;"/>
             </wp:docPr>
             <wp:cNvGraphicFramePr>
               <a:graphicFrameLocks xmlns:a="http://schemas.openxmlformats.org/drawingml/2006/main" noChangeAspect="1"/>
@@ -2028,14 +2100,14 @@
                 <pic:pic xmlns:pic="http://schemas.openxmlformats.org/drawingml/2006/picture">
                   <pic:nvPicPr>
                     <pic:cNvPr id="0" name="Picture 1" descr="About this sound">
-                      <a:hlinkClick r:id="rId10" tooltip="&quot;About this sound&quot;"/>
+                      <a:hlinkClick r:id="rId12" tooltip="&quot;About this sound&quot;"/>
                     </pic:cNvPr>
                     <pic:cNvPicPr>
                       <a:picLocks noChangeAspect="1" noChangeArrowheads="1"/>
                     </pic:cNvPicPr>
                   </pic:nvPicPr>
                   <pic:blipFill>
-                    <a:blip r:embed="rId11">
+                    <a:blip r:embed="rId13">
                       <a:extLst>
                         <a:ext uri="{28A0092B-C50C-407E-A947-70E740481C1C}">
                           <a14:useLocalDpi xmlns:a14="http://schemas.microsoft.com/office/drawing/2010/main" val="0"/>
@@ -2066,7 +2138,7 @@
           </wp:inline>
         </w:drawing>
       </w:r>
-      <w:hyperlink r:id="rId12" w:tooltip="De-doppelgaenger.ogg" w:history="1">
+      <w:hyperlink r:id="rId14" w:tooltip="De-doppelgaenger.ogg" w:history="1">
         <w:r>
           <w:rPr>
             <w:rStyle w:val="Hyperlink"/>
@@ -2117,7 +2189,7 @@
         </w:rPr>
         <w:t> is a biologically unrelated </w:t>
       </w:r>
-      <w:hyperlink r:id="rId13" w:tooltip="Look-alike" w:history="1">
+      <w:hyperlink r:id="rId15" w:tooltip="Look-alike" w:history="1">
         <w:r>
           <w:rPr>
             <w:rStyle w:val="Hyperlink"/>
@@ -2158,9 +2230,10 @@
           <w:sz w:val="21"/>
           <w:szCs w:val="21"/>
         </w:rPr>
+        <w:lastRenderedPageBreak/>
         <w:t>In fiction and mythology, a doppelgänger is often portrayed as a ghostly or </w:t>
       </w:r>
-      <w:hyperlink r:id="rId14" w:tooltip="Paranormal" w:history="1">
+      <w:hyperlink r:id="rId16" w:tooltip="Paranormal" w:history="1">
         <w:r>
           <w:rPr>
             <w:rStyle w:val="Hyperlink"/>
@@ -2181,7 +2254,7 @@
         </w:rPr>
         <w:t> phenomenon and usually seen as a </w:t>
       </w:r>
-      <w:hyperlink r:id="rId15" w:tooltip="wikt:harbinger" w:history="1">
+      <w:hyperlink r:id="rId17" w:tooltip="wikt:harbinger" w:history="1">
         <w:r>
           <w:rPr>
             <w:rStyle w:val="Hyperlink"/>
@@ -2202,7 +2275,7 @@
         </w:rPr>
         <w:t> of bad luck. Other traditions and stories equate a doppelgänger with an </w:t>
       </w:r>
-      <w:hyperlink r:id="rId16" w:tooltip="Evil twin" w:history="1">
+      <w:hyperlink r:id="rId18" w:tooltip="Evil twin" w:history="1">
         <w:r>
           <w:rPr>
             <w:rStyle w:val="Hyperlink"/>
@@ -2243,7 +2316,7 @@
         </w:rPr>
         <w:t> is occasionally used.</w:t>
       </w:r>
-      <w:hyperlink r:id="rId17" w:anchor="cite_note-1" w:history="1">
+      <w:hyperlink r:id="rId19" w:anchor="cite_note-1" w:history="1">
         <w:r>
           <w:rPr>
             <w:rStyle w:val="Hyperlink"/>
@@ -2263,17 +2336,7 @@
           <w:sz w:val="21"/>
           <w:szCs w:val="21"/>
         </w:rPr>
-        <w:t xml:space="preserve"> The word </w:t>
-      </w:r>
-      <w:r>
-        <w:rPr>
-          <w:rFonts w:ascii="Arial" w:hAnsi="Arial" w:cs="Arial"/>
-          <w:color w:val="202122"/>
-          <w:sz w:val="21"/>
-          <w:szCs w:val="21"/>
-        </w:rPr>
-        <w:lastRenderedPageBreak/>
-        <w:t>"doppelgänger" is often used in a more general and neutral sense, and in slang, to describe any person who physically resembles another person.</w:t>
+        <w:t> The word "doppelgänger" is often used in a more general and neutral sense, and in slang, to describe any person who physically resembles another person.</w:t>
       </w:r>
     </w:p>
     <w:p>
@@ -2322,7 +2385,7 @@
         </w:rPr>
         <w:t>[</w:t>
       </w:r>
-      <w:hyperlink r:id="rId18" w:tooltip="Edit section: Mythology" w:history="1">
+      <w:hyperlink r:id="rId20" w:tooltip="Edit section: Mythology" w:history="1">
         <w:r>
           <w:rPr>
             <w:rFonts w:ascii="Arial" w:eastAsia="Times New Roman" w:hAnsi="Arial" w:cs="Arial"/>
@@ -2364,7 +2427,7 @@
         </w:rPr>
         <w:t>English-speakers have only recently applied this German word to a paranormal concept. </w:t>
       </w:r>
-      <w:hyperlink r:id="rId19" w:tooltip="Francis Grose" w:history="1">
+      <w:hyperlink r:id="rId21" w:tooltip="Francis Grose" w:history="1">
         <w:r>
           <w:rPr>
             <w:rFonts w:ascii="Arial" w:eastAsia="Times New Roman" w:hAnsi="Arial" w:cs="Arial"/>
@@ -2405,7 +2468,7 @@
         </w:rPr>
         <w:t> of 1787 used the term </w:t>
       </w:r>
-      <w:hyperlink r:id="rId20" w:tooltip="Fetch (folklore)" w:history="1">
+      <w:hyperlink r:id="rId22" w:tooltip="Fetch (folklore)" w:history="1">
         <w:r>
           <w:rPr>
             <w:rFonts w:ascii="Arial" w:eastAsia="Times New Roman" w:hAnsi="Arial" w:cs="Arial"/>
@@ -2428,7 +2491,7 @@
         </w:rPr>
         <w:t> instead, defined as the "apparition of a person living." </w:t>
       </w:r>
-      <w:hyperlink r:id="rId21" w:tooltip="Catherine Crowe" w:history="1">
+      <w:hyperlink r:id="rId23" w:tooltip="Catherine Crowe" w:history="1">
         <w:r>
           <w:rPr>
             <w:rFonts w:ascii="Arial" w:eastAsia="Times New Roman" w:hAnsi="Arial" w:cs="Arial"/>
@@ -2469,7 +2532,7 @@
         </w:rPr>
         <w:t> (1848) helped make the German word well-known. However, the concept of </w:t>
       </w:r>
-      <w:hyperlink r:id="rId22" w:tooltip="Alter ego" w:history="1">
+      <w:hyperlink r:id="rId24" w:tooltip="Alter ego" w:history="1">
         <w:r>
           <w:rPr>
             <w:rFonts w:ascii="Arial" w:eastAsia="Times New Roman" w:hAnsi="Arial" w:cs="Arial"/>
@@ -2490,7 +2553,7 @@
         </w:rPr>
         <w:t> and double spirits has appeared in the folklore, myths, religious concepts, and traditions of many cultures throughout human history.</w:t>
       </w:r>
-      <w:hyperlink r:id="rId23" w:anchor="cite_note-6" w:history="1">
+      <w:hyperlink r:id="rId25" w:anchor="cite_note-6" w:history="1">
         <w:r>
           <w:rPr>
             <w:rFonts w:ascii="Arial" w:eastAsia="Times New Roman" w:hAnsi="Arial" w:cs="Arial"/>
@@ -2524,7 +2587,7 @@
         </w:rPr>
         <w:t>In </w:t>
       </w:r>
-      <w:hyperlink r:id="rId24" w:tooltip="Ancient Egyptian mythology" w:history="1">
+      <w:hyperlink r:id="rId26" w:tooltip="Ancient Egyptian mythology" w:history="1">
         <w:r>
           <w:rPr>
             <w:rFonts w:ascii="Arial" w:eastAsia="Times New Roman" w:hAnsi="Arial" w:cs="Arial"/>
@@ -2545,7 +2608,7 @@
         </w:rPr>
         <w:t>, a </w:t>
       </w:r>
-      <w:hyperlink r:id="rId25" w:tooltip="Egyptian soul" w:history="1">
+      <w:hyperlink r:id="rId27" w:tooltip="Egyptian soul" w:history="1">
         <w:r>
           <w:rPr>
             <w:rFonts w:ascii="Arial" w:eastAsia="Times New Roman" w:hAnsi="Arial" w:cs="Arial"/>
@@ -2588,7 +2651,7 @@
         </w:rPr>
         <w:t> presents an Egyptian view of the </w:t>
       </w:r>
-      <w:hyperlink r:id="rId26" w:tooltip="Trojan War" w:history="1">
+      <w:hyperlink r:id="rId28" w:tooltip="Trojan War" w:history="1">
         <w:r>
           <w:rPr>
             <w:rFonts w:ascii="Arial" w:eastAsia="Times New Roman" w:hAnsi="Arial" w:cs="Arial"/>
@@ -2629,7 +2692,7 @@
         </w:rPr>
         <w:t> of </w:t>
       </w:r>
-      <w:hyperlink r:id="rId27" w:tooltip="Helen of Troy" w:history="1">
+      <w:hyperlink r:id="rId29" w:tooltip="Helen of Troy" w:history="1">
         <w:r>
           <w:rPr>
             <w:rFonts w:ascii="Arial" w:eastAsia="Times New Roman" w:hAnsi="Arial" w:cs="Arial"/>
@@ -2660,7 +2723,7 @@
         </w:rPr>
         <w:t>[</w:t>
       </w:r>
-      <w:hyperlink r:id="rId28" w:tooltip="Wikipedia:Citation needed" w:history="1">
+      <w:hyperlink r:id="rId30" w:tooltip="Wikipedia:Citation needed" w:history="1">
         <w:r>
           <w:rPr>
             <w:rFonts w:ascii="Arial" w:eastAsia="Times New Roman" w:hAnsi="Arial" w:cs="Arial"/>
@@ -2714,7 +2777,7 @@
         </w:rPr>
         <w:t xml:space="preserve"> sense also appears in </w:t>
       </w:r>
-      <w:hyperlink r:id="rId29" w:tooltip="Euripides" w:history="1">
+      <w:hyperlink r:id="rId31" w:tooltip="Euripides" w:history="1">
         <w:r>
           <w:rPr>
             <w:rFonts w:ascii="Arial" w:eastAsia="Times New Roman" w:hAnsi="Arial" w:cs="Arial"/>
@@ -2735,7 +2798,7 @@
         </w:rPr>
         <w:t>' play </w:t>
       </w:r>
-      <w:hyperlink r:id="rId30" w:tooltip="Helen (play)" w:history="1">
+      <w:hyperlink r:id="rId32" w:tooltip="Helen (play)" w:history="1">
         <w:r>
           <w:rPr>
             <w:rFonts w:ascii="Arial" w:eastAsia="Times New Roman" w:hAnsi="Arial" w:cs="Arial"/>
@@ -2758,7 +2821,7 @@
         </w:rPr>
         <w:t>, and in </w:t>
       </w:r>
-      <w:hyperlink r:id="rId31" w:tooltip="Norse mythology" w:history="1">
+      <w:hyperlink r:id="rId33" w:tooltip="Norse mythology" w:history="1">
         <w:r>
           <w:rPr>
             <w:rFonts w:ascii="Arial" w:eastAsia="Times New Roman" w:hAnsi="Arial" w:cs="Arial"/>
@@ -2870,7 +2933,7 @@
         </w:rPr>
         <w:t> is a ghostly double who is seen performing the person's actions in advance. In </w:t>
       </w:r>
-      <w:hyperlink r:id="rId32" w:tooltip="Finnish mythology" w:history="1">
+      <w:hyperlink r:id="rId34" w:tooltip="Finnish mythology" w:history="1">
         <w:r>
           <w:rPr>
             <w:rFonts w:ascii="Arial" w:eastAsia="Times New Roman" w:hAnsi="Arial" w:cs="Arial"/>
@@ -2958,7 +3021,7 @@
         </w:rPr>
         <w:t>,</w:t>
       </w:r>
-      <w:hyperlink r:id="rId33" w:anchor="cite_note-7" w:history="1">
+      <w:hyperlink r:id="rId35" w:anchor="cite_note-7" w:history="1">
         <w:r>
           <w:rPr>
             <w:rFonts w:ascii="Arial" w:eastAsia="Times New Roman" w:hAnsi="Arial" w:cs="Arial"/>
@@ -2971,7 +3034,7 @@
           <w:t>[7]</w:t>
         </w:r>
       </w:hyperlink>
-      <w:hyperlink r:id="rId34" w:anchor="cite_note-8" w:history="1">
+      <w:hyperlink r:id="rId36" w:anchor="cite_note-8" w:history="1">
         <w:r>
           <w:rPr>
             <w:rFonts w:ascii="Arial" w:eastAsia="Times New Roman" w:hAnsi="Arial" w:cs="Arial"/>
@@ -2984,7 +3047,7 @@
           <w:t>[8]</w:t>
         </w:r>
       </w:hyperlink>
-      <w:hyperlink r:id="rId35" w:anchor="cite_note-9" w:history="1">
+      <w:hyperlink r:id="rId37" w:anchor="cite_note-9" w:history="1">
         <w:r>
           <w:rPr>
             <w:rFonts w:ascii="Arial" w:eastAsia="Times New Roman" w:hAnsi="Arial" w:cs="Arial"/>
@@ -3006,7 +3069,7 @@
         </w:rPr>
         <w:t> "a firstcomer".</w:t>
       </w:r>
-      <w:hyperlink r:id="rId36" w:anchor="cite_note-10" w:history="1">
+      <w:hyperlink r:id="rId38" w:anchor="cite_note-10" w:history="1">
         <w:r>
           <w:rPr>
             <w:rFonts w:ascii="Arial" w:eastAsia="Times New Roman" w:hAnsi="Arial" w:cs="Arial"/>
@@ -3038,7 +3101,7 @@
         </w:rPr>
         <w:t>[</w:t>
       </w:r>
-      <w:hyperlink r:id="rId37" w:tooltip="Wikipedia:Please clarify" w:history="1">
+      <w:hyperlink r:id="rId39" w:tooltip="Wikipedia:Please clarify" w:history="1">
         <w:r>
           <w:rPr>
             <w:rFonts w:ascii="Arial" w:eastAsia="Times New Roman" w:hAnsi="Arial" w:cs="Arial"/>
@@ -3072,7 +3135,7 @@
         </w:rPr>
         <w:t> of the </w:t>
       </w:r>
-      <w:hyperlink r:id="rId38" w:tooltip="Ankou" w:history="1">
+      <w:hyperlink r:id="rId40" w:tooltip="Ankou" w:history="1">
         <w:r>
           <w:rPr>
             <w:rFonts w:ascii="Arial" w:eastAsia="Times New Roman" w:hAnsi="Arial" w:cs="Arial"/>
@@ -3093,7 +3156,7 @@
         </w:rPr>
         <w:t>, which is a personification of </w:t>
       </w:r>
-      <w:hyperlink r:id="rId39" w:tooltip="Death" w:history="1">
+      <w:hyperlink r:id="rId41" w:tooltip="Death" w:history="1">
         <w:r>
           <w:rPr>
             <w:rFonts w:ascii="Arial" w:eastAsia="Times New Roman" w:hAnsi="Arial" w:cs="Arial"/>
@@ -3114,7 +3177,7 @@
         </w:rPr>
         <w:t> that appears in </w:t>
       </w:r>
-      <w:hyperlink r:id="rId40" w:tooltip="Brittany" w:history="1">
+      <w:hyperlink r:id="rId42" w:tooltip="Brittany" w:history="1">
         <w:r>
           <w:rPr>
             <w:rFonts w:ascii="Arial" w:eastAsia="Times New Roman" w:hAnsi="Arial" w:cs="Arial"/>
@@ -3135,7 +3198,7 @@
         </w:rPr>
         <w:t>, </w:t>
       </w:r>
-      <w:hyperlink r:id="rId41" w:tooltip="Cornwall" w:history="1">
+      <w:hyperlink r:id="rId43" w:tooltip="Cornwall" w:history="1">
         <w:r>
           <w:rPr>
             <w:rFonts w:ascii="Arial" w:eastAsia="Times New Roman" w:hAnsi="Arial" w:cs="Arial"/>
@@ -3156,7 +3219,7 @@
         </w:rPr>
         <w:t>, and </w:t>
       </w:r>
-      <w:hyperlink r:id="rId42" w:tooltip="Normandy" w:history="1">
+      <w:hyperlink r:id="rId44" w:tooltip="Normandy" w:history="1">
         <w:r>
           <w:rPr>
             <w:rFonts w:ascii="Arial" w:eastAsia="Times New Roman" w:hAnsi="Arial" w:cs="Arial"/>
@@ -3187,7 +3250,7 @@
         </w:rPr>
         <w:t>[</w:t>
       </w:r>
-      <w:hyperlink r:id="rId43" w:tooltip="Wikipedia:Citation needed" w:history="1">
+      <w:hyperlink r:id="rId45" w:tooltip="Wikipedia:Citation needed" w:history="1">
         <w:r>
           <w:rPr>
             <w:rFonts w:ascii="Arial" w:eastAsia="Times New Roman" w:hAnsi="Arial" w:cs="Arial"/>
@@ -3247,7 +3310,7 @@
           <w:szCs w:val="21"/>
         </w:rPr>
       </w:pPr>
-      <w:hyperlink r:id="rId44" w:history="1">
+      <w:hyperlink r:id="rId46" w:history="1">
         <w:proofErr w:type="spellStart"/>
         <w:r>
           <w:rPr>
@@ -3361,7 +3424,7 @@
         </w:rPr>
         <w:t> is probably from </w:t>
       </w:r>
-      <w:hyperlink r:id="rId45" w:tooltip="Old Norse" w:history="1">
+      <w:hyperlink r:id="rId47" w:tooltip="Old Norse" w:history="1">
         <w:r>
           <w:rPr>
             <w:rStyle w:val="Hyperlink"/>
@@ -3665,7 +3728,7 @@
         </w:rPr>
         <w:t>, a sort of guardian spirit.</w:t>
       </w:r>
-      <w:hyperlink r:id="rId46" w:anchor="cite_note-2" w:history="1">
+      <w:hyperlink r:id="rId48" w:anchor="cite_note-2" w:history="1">
         <w:r>
           <w:rPr>
             <w:rStyle w:val="Hyperlink"/>
@@ -3692,7 +3755,7 @@
         </w:rPr>
         <w:t>Stories typically include instances that are nearly </w:t>
       </w:r>
-      <w:hyperlink r:id="rId47" w:tooltip="Déjà vu" w:history="1">
+      <w:hyperlink r:id="rId49" w:tooltip="Déjà vu" w:history="1">
         <w:r>
           <w:rPr>
             <w:rStyle w:val="Hyperlink"/>
@@ -3716,7 +3779,7 @@
         </w:rPr>
         <w:t> in substance, but in reverse, where a spirit with the subject's footsteps, voice, scent, or appearance and overall demeanor precedes them in a location or activity, resulting in witnesses believing they've seen or heard the actual person before the person physically arrives. This bears a subtle difference from a </w:t>
       </w:r>
-      <w:hyperlink r:id="rId48" w:tooltip="Doppelgänger" w:history="1">
+      <w:hyperlink r:id="rId50" w:tooltip="Doppelgänger" w:history="1">
         <w:r>
           <w:rPr>
             <w:rStyle w:val="Hyperlink"/>
@@ -3740,7 +3803,7 @@
         </w:rPr>
         <w:t>, with a less sinister connotation. It has been likened to being a phantom double, or form of </w:t>
       </w:r>
-      <w:hyperlink r:id="rId49" w:tooltip="Bilocation" w:history="1">
+      <w:hyperlink r:id="rId51" w:tooltip="Bilocation" w:history="1">
         <w:r>
           <w:rPr>
             <w:rStyle w:val="Hyperlink"/>
@@ -3764,7 +3827,7 @@
         </w:rPr>
         <w:t>. In </w:t>
       </w:r>
-      <w:hyperlink r:id="rId50" w:tooltip="Finnish folklore" w:history="1">
+      <w:hyperlink r:id="rId52" w:tooltip="Finnish folklore" w:history="1">
         <w:r>
           <w:rPr>
             <w:rStyle w:val="Hyperlink"/>
@@ -4033,7 +4096,7 @@
       <w:lvlText w:val="-"/>
       <w:lvlJc w:val="left"/>
       <w:pPr>
-        <w:ind w:left="720" w:hanging="360"/>
+        <w:ind w:left="900" w:hanging="360"/>
       </w:pPr>
       <w:rPr>
         <w:rFonts w:ascii="inherit" w:eastAsia="Times New Roman" w:hAnsi="inherit" w:cs="Times New Roman" w:hint="default"/>

</xml_diff>